<commit_message>
Modificación de Documentación + archivo SQL
</commit_message>
<xml_diff>
--- a/Documentacion/Proyecto api-chat.docx
+++ b/Documentacion/Proyecto api-chat.docx
@@ -9119,7 +9119,35 @@
           <w:rFonts w:cs="Calibri" w:cstheme="minorHAnsi"/>
           <w:lang w:val="es-ES"/>
         </w:rPr>
-        <w:t xml:space="preserve"> creará un nuevo mensaje de tipo FILE para una conversación dada.</w:t>
+        <w:t xml:space="preserve"> creará un </w:t>
+      </w:r>
+      <w:r>
+        <w:rPr>
+          <w:rFonts w:cs="Calibri" w:cstheme="minorHAnsi"/>
+          <w:lang w:val="es-ES"/>
+        </w:rPr>
+        <w:t>o varios</w:t>
+      </w:r>
+      <w:r>
+        <w:rPr>
+          <w:rFonts w:cs="Calibri" w:cstheme="minorHAnsi"/>
+          <w:lang w:val="es-ES"/>
+        </w:rPr>
+        <w:t xml:space="preserve"> mensaje/</w:t>
+      </w:r>
+      <w:r>
+        <w:rPr>
+          <w:rFonts w:cs="Calibri" w:cstheme="minorHAnsi"/>
+          <w:lang w:val="es-ES"/>
+        </w:rPr>
+        <w:t>s</w:t>
+      </w:r>
+      <w:r>
+        <w:rPr>
+          <w:rFonts w:cs="Calibri" w:cstheme="minorHAnsi"/>
+          <w:lang w:val="es-ES"/>
+        </w:rPr>
+        <w:t xml:space="preserve"> de tipo FILE para una conversación dada.</w:t>
       </w:r>
     </w:p>
     <w:p>
@@ -10383,32 +10411,48 @@
           <w:rFonts w:cs="Calibri" w:cstheme="minorHAnsi"/>
           <w:lang w:val="es-ES"/>
         </w:rPr>
-        <w:t xml:space="preserve">Los archivos se envían en un array, si algún archivo del array NO pasa las validaciones, </w:t>
+        <w:t xml:space="preserve">Los archivos se envían en un array. </w:t>
+      </w:r>
+    </w:p>
+    <w:p>
+      <w:pPr>
+        <w:pStyle w:val="ListParagraph"/>
+        <w:numPr>
+          <w:ilvl w:val="0"/>
+          <w:numId w:val="0"/>
+        </w:numPr>
+        <w:ind w:left="3192" w:right="567" w:hanging="0"/>
+        <w:rPr>
+          <w:rFonts w:eastAsia="Times New Roman" w:cs="Calibri" w:cstheme="minorHAnsi"/>
+          <w:color w:val="505050"/>
+          <w:highlight w:val="white"/>
+          <w:lang w:val="es-ES" w:eastAsia="es-ES_tradnl"/>
+        </w:rPr>
+      </w:pPr>
+      <w:r>
+        <w:rPr>
+          <w:rFonts w:cs="Calibri" w:cstheme="minorHAnsi"/>
+          <w:lang w:val="es-ES"/>
+        </w:rPr>
+        <w:t>S</w:t>
+      </w:r>
+      <w:r>
+        <w:rPr>
+          <w:rFonts w:cs="Calibri" w:cstheme="minorHAnsi"/>
+          <w:lang w:val="es-ES"/>
+        </w:rPr>
+        <w:t xml:space="preserve">i algún archivo NO pasa las validaciones, </w:t>
       </w:r>
       <w:r>
         <w:rPr>
           <w:rFonts w:eastAsia="Calibri" w:cs="Calibri" w:cstheme="minorHAnsi"/>
+          <w:color w:val="auto"/>
+          <w:kern w:val="0"/>
           <w:sz w:val="24"/>
-          <w:lang w:val="es-ES" w:eastAsia="en-US"/>
-        </w:rPr>
-        <w:t xml:space="preserve">actualmente no se genera ningún mensaje </w:t>
-      </w:r>
-      <w:r>
-        <w:rPr>
-          <w:rFonts w:eastAsia="Calibri" w:cs="Calibri" w:cstheme="minorHAnsi"/>
-          <w:color w:val="FF0000"/>
-          <w:sz w:val="24"/>
-          <w:lang w:val="es-ES" w:eastAsia="en-US"/>
-        </w:rPr>
-        <w:t>(Analizar cómo se quiere manejar este punto)</w:t>
-      </w:r>
-      <w:r>
-        <w:rPr>
-          <w:rFonts w:cs="Calibri" w:cstheme="minorHAnsi"/>
-          <w:color w:val="FF0000"/>
-          <w:lang w:val="es-ES"/>
-        </w:rPr>
-        <w:t>.</w:t>
+          <w:szCs w:val="24"/>
+          <w:lang w:val="es-ES" w:eastAsia="en-US" w:bidi="ar-SA"/>
+        </w:rPr>
+        <w:t>se devuelve qué archivo no pasó / por qué y se crean los mensajes correspondientes a los archivos OK.</w:t>
       </w:r>
     </w:p>
     <w:p>
@@ -10446,7 +10490,45 @@
           <w:rFonts w:cs="Calibri" w:cstheme="minorHAnsi"/>
           <w:lang w:val="es-ES"/>
         </w:rPr>
-        <w:t>Si los parámetros enviados NO pasan las validaciones, se obtendrá el código de estado “</w:t>
+        <w:t xml:space="preserve">Si los parámetros </w:t>
+      </w:r>
+      <w:r>
+        <w:rPr>
+          <w:rFonts w:cs="Calibri" w:ascii="IBMPlexMono, monospace, ;Droid Sans Fallback;', ;Droid Sans Mono;, ;monospace;, monospace, ;Droid Sans Fallback;;font-weight: normal;font-size: 12px;line-height: 18px;white-space: pre;" w:hAnsi="IBMPlexMono, monospace, ;Droid Sans Fallback;', ;Droid Sans Mono;, ;monospace;, monospace, ;Droid Sans Fallback;;font-weight: normal;font-size: 12px;line-height: 18px;white-space: pre;"/>
+          <w:color w:val="A31515"/>
+          <w:lang w:val="es-ES"/>
+        </w:rPr>
+        <w:t xml:space="preserve">"user_id" </w:t>
+      </w:r>
+      <w:r>
+        <w:rPr>
+          <w:rFonts w:cs="Calibri" w:ascii="IBMPlexMono, monospace, ;Droid Sans Fallback;', ;Droid Sans Mono;, ;monospace;, monospace, ;Droid Sans Fallback;;font-weight: normal;font-size: 12px;line-height: 18px;white-space: pre;" w:hAnsi="IBMPlexMono, monospace, ;Droid Sans Fallback;', ;Droid Sans Mono;, ;monospace;, monospace, ;Droid Sans Fallback;;font-weight: normal;font-size: 12px;line-height: 18px;white-space: pre;"/>
+          <w:color w:val="A31515"/>
+          <w:lang w:val="es-ES"/>
+        </w:rPr>
+        <w:t xml:space="preserve">y </w:t>
+      </w:r>
+      <w:r>
+        <w:rPr>
+          <w:rFonts w:cs="Calibri" w:cstheme="minorHAnsi"/>
+          <w:lang w:val="es-ES"/>
+        </w:rPr>
+        <w:t xml:space="preserve"> </w:t>
+      </w:r>
+      <w:r>
+        <w:rPr>
+          <w:rFonts w:cs="Calibri" w:ascii="IBMPlexMono, monospace, ;Droid Sans Fallback;', ;Droid Sans Mono;, ;monospace;, monospace, ;Droid Sans Fallback;;font-weight: normal;font-size: 12px;line-height: 18px;white-space: pre;" w:hAnsi="IBMPlexMono, monospace, ;Droid Sans Fallback;', ;Droid Sans Mono;, ;monospace;, monospace, ;Droid Sans Fallback;;font-weight: normal;font-size: 12px;line-height: 18px;white-space: pre;"/>
+          <w:color w:val="A31515"/>
+          <w:lang w:val="es-ES"/>
+        </w:rPr>
+        <w:t xml:space="preserve">"conversation_id", </w:t>
+      </w:r>
+      <w:r>
+        <w:rPr>
+          <w:rFonts w:cs="Calibri" w:cstheme="minorHAnsi"/>
+          <w:lang w:val="es-ES"/>
+        </w:rPr>
+        <w:t>NO pasan las validaciones, se obtendrá el código de estado “</w:t>
       </w:r>
       <w:r>
         <w:rPr>
@@ -10663,85 +10745,6 @@
           <w:rFonts w:ascii="IBMPlexMono, monospace, ;Droid Sans Fallback;', ;Droid Sans Mono;, ;monospace;, monospace, ;Droid Sans Fallback;;font-weight: normal;font-size: 12px;line-height: 18px;white-space: pre;" w:hAnsi="IBMPlexMono, monospace, ;Droid Sans Fallback;', ;Droid Sans Mono;, ;monospace;, monospace, ;Droid Sans Fallback;;font-weight: normal;font-size: 12px;line-height: 18px;white-space: pre;"/>
           <w:color w:val="000000"/>
         </w:rPr>
-        <w:t>],</w:t>
-      </w:r>
-    </w:p>
-    <w:p>
-      <w:pPr>
-        <w:pStyle w:val="Normal"/>
-        <w:ind w:left="2832" w:hanging="0"/>
-        <w:rPr/>
-      </w:pPr>
-      <w:r>
-        <w:rPr>
-          <w:rFonts w:ascii="IBMPlexMono, monospace, ;Droid Sans Fallback;', ;Droid Sans Mono;, ;monospace;, monospace, ;Droid Sans Fallback;;font-weight: normal;font-size: 12px;line-height: 18px;white-space: pre;" w:hAnsi="IBMPlexMono, monospace, ;Droid Sans Fallback;', ;Droid Sans Mono;, ;monospace;, monospace, ;Droid Sans Fallback;;font-weight: normal;font-size: 12px;line-height: 18px;white-space: pre;"/>
-          <w:color w:val="A31515"/>
-        </w:rPr>
-        <w:t>"file.0"</w:t>
-      </w:r>
-      <w:r>
-        <w:rPr>
-          <w:rFonts w:ascii="IBMPlexMono, monospace, ;Droid Sans Fallback;', ;Droid Sans Mono;, ;monospace;, monospace, ;Droid Sans Fallback;;font-weight: normal;font-size: 12px;line-height: 18px;white-space: pre;" w:hAnsi="IBMPlexMono, monospace, ;Droid Sans Fallback;', ;Droid Sans Mono;, ;monospace;, monospace, ;Droid Sans Fallback;;font-weight: normal;font-size: 12px;line-height: 18px;white-space: pre;"/>
-          <w:color w:val="000000"/>
-        </w:rPr>
-        <w:t>: [</w:t>
-      </w:r>
-    </w:p>
-    <w:p>
-      <w:pPr>
-        <w:pStyle w:val="Normal"/>
-        <w:ind w:left="2832" w:hanging="0"/>
-        <w:rPr/>
-      </w:pPr>
-      <w:r>
-        <w:rPr>
-          <w:rFonts w:ascii="IBMPlexMono, monospace, ;Droid Sans Fallback;', ;Droid Sans Mono;, ;monospace;, monospace, ;Droid Sans Fallback;;font-weight: normal;font-size: 12px;line-height: 18px;white-space: pre;" w:hAnsi="IBMPlexMono, monospace, ;Droid Sans Fallback;', ;Droid Sans Mono;, ;monospace;, monospace, ;Droid Sans Fallback;;font-weight: normal;font-size: 12px;line-height: 18px;white-space: pre;"/>
-          <w:color w:val="0451A5"/>
-        </w:rPr>
-        <w:t>"Los archivos sólo pueden ser doc,pdf,docx,txt,zip,jpeg,png,bmp,xls,xlsx,mov,qt,mp4,mp3,m4a"</w:t>
-      </w:r>
-      <w:r>
-        <w:rPr>
-          <w:rFonts w:cs="Calibri" w:ascii="Calibri" w:hAnsi="Calibri" w:asciiTheme="minorHAnsi" w:cstheme="minorHAnsi" w:hAnsiTheme="minorHAnsi"/>
-          <w:color w:val="000000"/>
-        </w:rPr>
-        <w:t>,</w:t>
-      </w:r>
-    </w:p>
-    <w:p>
-      <w:pPr>
-        <w:pStyle w:val="Normal"/>
-        <w:ind w:left="2832" w:hanging="0"/>
-        <w:rPr/>
-      </w:pPr>
-      <w:r>
-        <w:rPr>
-          <w:rFonts w:cs="Calibri" w:ascii="Calibri" w:hAnsi="Calibri" w:asciiTheme="minorHAnsi" w:cstheme="minorHAnsi" w:hAnsiTheme="minorHAnsi"/>
-          <w:color w:val="A31515"/>
-        </w:rPr>
-        <w:t>"</w:t>
-      </w:r>
-      <w:r>
-        <w:rPr>
-          <w:rFonts w:eastAsia="Times New Roman" w:cs="Times New Roman" w:ascii="IBMPlexMono, monospace, ;Droid Sans Fallback;', ;Droid Sans Mono;, ;monospace;, monospace, ;Droid Sans Fallback;;font-weight: normal;font-size: 12px;line-height: 18px;white-space: pre;" w:hAnsi="IBMPlexMono, monospace, ;Droid Sans Fallback;', ;Droid Sans Mono;, ;monospace;, monospace, ;Droid Sans Fallback;;font-weight: normal;font-size: 12px;line-height: 18px;white-space: pre;"/>
-          <w:color w:val="0451A5"/>
-          <w:sz w:val="24"/>
-          <w:lang w:val="es-AR" w:eastAsia="es-ES_tradnl"/>
-        </w:rPr>
-        <w:t>Cada archivo no puede ser mayor a 10MB"</w:t>
-      </w:r>
-    </w:p>
-    <w:p>
-      <w:pPr>
-        <w:pStyle w:val="Normal"/>
-        <w:ind w:left="2832" w:hanging="0"/>
-        <w:rPr/>
-      </w:pPr>
-      <w:r>
-        <w:rPr>
-          <w:rFonts w:ascii="IBMPlexMono, monospace, ;Droid Sans Fallback;', ;Droid Sans Mono;, ;monospace;, monospace, ;Droid Sans Fallback;;font-weight: normal;font-size: 12px;line-height: 18px;white-space: pre;" w:hAnsi="IBMPlexMono, monospace, ;Droid Sans Fallback;', ;Droid Sans Mono;, ;monospace;, monospace, ;Droid Sans Fallback;;font-weight: normal;font-size: 12px;line-height: 18px;white-space: pre;"/>
-          <w:color w:val="000000"/>
-        </w:rPr>
         <w:t>]</w:t>
       </w:r>
     </w:p>
@@ -10765,7 +10768,7 @@
     <w:p>
       <w:pPr>
         <w:pStyle w:val="Normal"/>
-        <w:ind w:left="2124" w:hanging="0"/>
+        <w:ind w:hanging="0"/>
         <w:rPr/>
       </w:pPr>
       <w:r>
@@ -10773,7 +10776,9 @@
           <w:rFonts w:ascii="IBMPlexMono, monospace, ;Droid Sans Fallback;', ;Droid Sans Mono;, ;monospace;, monospace, ;Droid Sans Fallback;;font-weight: normal;font-size: 12px;line-height: 18px;white-space: pre;" w:hAnsi="IBMPlexMono, monospace, ;Droid Sans Fallback;', ;Droid Sans Mono;, ;monospace;, monospace, ;Droid Sans Fallback;;font-weight: normal;font-size: 12px;line-height: 18px;white-space: pre;"/>
           <w:color w:val="000000"/>
         </w:rPr>
-        <w:t>}</w:t>
+        <w:tab/>
+        <w:tab/>
+        <w:t xml:space="preserve">     }</w:t>
       </w:r>
     </w:p>
     <w:p>
@@ -10834,28 +10839,62 @@
           <w:rFonts w:cs="Calibri" w:cstheme="minorHAnsi"/>
           <w:lang w:val="es-ES"/>
         </w:rPr>
-        <w:t>Para una petición correctamente ejecutada, se obtendrá el código de estado “</w:t>
-      </w:r>
-      <w:r>
-        <w:rPr>
-          <w:rFonts w:cs="Calibri" w:cstheme="minorHAnsi"/>
-          <w:b/>
-          <w:lang w:val="es-ES"/>
-        </w:rPr>
-        <w:t xml:space="preserve">200 OK” </w:t>
-      </w:r>
-      <w:r>
-        <w:rPr>
-          <w:rFonts w:cs="Calibri" w:cstheme="minorHAnsi"/>
-          <w:lang w:val="es-ES"/>
-        </w:rPr>
-        <w:t>y la estructura de datos que devolverá el JSON es la siguiente:</w:t>
+        <w:t xml:space="preserve">Si los parámetros </w:t>
+      </w:r>
+      <w:r>
+        <w:rPr>
+          <w:rFonts w:cs="Calibri" w:ascii="IBMPlexMono, monospace, ;Droid Sans Fallback;', ;Droid Sans Mono;, ;monospace;, monospace, ;Droid Sans Fallback;;font-weight: normal;font-size: 12px;line-height: 18px;white-space: pre;" w:hAnsi="IBMPlexMono, monospace, ;Droid Sans Fallback;', ;Droid Sans Mono;, ;monospace;, monospace, ;Droid Sans Fallback;;font-weight: normal;font-size: 12px;line-height: 18px;white-space: pre;"/>
+          <w:color w:val="A31515"/>
+          <w:lang w:val="es-ES"/>
+        </w:rPr>
+        <w:t xml:space="preserve">"user_id" </w:t>
+      </w:r>
+      <w:r>
+        <w:rPr>
+          <w:rFonts w:cs="Calibri" w:ascii="IBMPlexMono, monospace, ;Droid Sans Fallback;', ;Droid Sans Mono;, ;monospace;, monospace, ;Droid Sans Fallback;;font-weight: normal;font-size: 12px;line-height: 18px;white-space: pre;" w:hAnsi="IBMPlexMono, monospace, ;Droid Sans Fallback;', ;Droid Sans Mono;, ;monospace;, monospace, ;Droid Sans Fallback;;font-weight: normal;font-size: 12px;line-height: 18px;white-space: pre;"/>
+          <w:color w:val="A31515"/>
+          <w:lang w:val="es-ES"/>
+        </w:rPr>
+        <w:t xml:space="preserve">y </w:t>
+      </w:r>
+      <w:r>
+        <w:rPr>
+          <w:rFonts w:cs="Calibri" w:cstheme="minorHAnsi"/>
+          <w:lang w:val="es-ES"/>
+        </w:rPr>
+        <w:t xml:space="preserve"> </w:t>
+      </w:r>
+      <w:r>
+        <w:rPr>
+          <w:rFonts w:cs="Calibri" w:ascii="IBMPlexMono, monospace, ;Droid Sans Fallback;', ;Droid Sans Mono;, ;monospace;, monospace, ;Droid Sans Fallback;;font-weight: normal;font-size: 12px;line-height: 18px;white-space: pre;" w:hAnsi="IBMPlexMono, monospace, ;Droid Sans Fallback;', ;Droid Sans Mono;, ;monospace;, monospace, ;Droid Sans Fallback;;font-weight: normal;font-size: 12px;line-height: 18px;white-space: pre;"/>
+          <w:color w:val="A31515"/>
+          <w:lang w:val="es-ES"/>
+        </w:rPr>
+        <w:t>"conversation_id",</w:t>
+      </w:r>
+      <w:r>
+        <w:rPr>
+          <w:rFonts w:cs="Calibri" w:cstheme="minorHAnsi"/>
+          <w:lang w:val="es-ES"/>
+        </w:rPr>
+        <w:t xml:space="preserve"> pasan las validaciones, </w:t>
+      </w:r>
+      <w:r>
+        <w:rPr>
+          <w:rFonts w:cs="Calibri" w:cstheme="minorHAnsi"/>
+          <w:lang w:val="es-ES"/>
+        </w:rPr>
+        <w:t>se procede a validar los archivos enviados.</w:t>
       </w:r>
     </w:p>
     <w:p>
       <w:pPr>
         <w:pStyle w:val="ListParagraph"/>
-        <w:ind w:left="1776" w:right="567" w:hanging="0"/>
+        <w:numPr>
+          <w:ilvl w:val="0"/>
+          <w:numId w:val="0"/>
+        </w:numPr>
+        <w:ind w:left="4936" w:right="567" w:hanging="0"/>
         <w:rPr>
           <w:rFonts w:eastAsia="Times New Roman" w:cs="Calibri" w:cstheme="minorHAnsi"/>
           <w:color w:val="505050"/>
@@ -10864,12 +10903,72 @@
         </w:rPr>
       </w:pPr>
       <w:r>
+        <w:rPr/>
+      </w:r>
+    </w:p>
+    <w:p>
+      <w:pPr>
+        <w:pStyle w:val="ListParagraph"/>
+        <w:numPr>
+          <w:ilvl w:val="0"/>
+          <w:numId w:val="0"/>
+        </w:numPr>
+        <w:ind w:left="4936" w:right="567" w:hanging="0"/>
         <w:rPr>
           <w:rFonts w:eastAsia="Times New Roman" w:cs="Calibri" w:cstheme="minorHAnsi"/>
           <w:color w:val="505050"/>
           <w:highlight w:val="white"/>
           <w:lang w:val="es-ES" w:eastAsia="es-ES_tradnl"/>
         </w:rPr>
+      </w:pPr>
+      <w:r>
+        <w:rPr>
+          <w:rFonts w:cs="Calibri" w:cstheme="minorHAnsi"/>
+          <w:lang w:val="es-ES"/>
+        </w:rPr>
+        <w:t xml:space="preserve">Si dentro de los enviados todos los archivos son válidos o hay algunos válidos y otros no, </w:t>
+      </w:r>
+      <w:r>
+        <w:rPr>
+          <w:rFonts w:cs="Calibri" w:cstheme="minorHAnsi"/>
+          <w:lang w:val="es-ES"/>
+        </w:rPr>
+        <w:t>se obtendrá el código de estado “</w:t>
+      </w:r>
+      <w:r>
+        <w:rPr>
+          <w:rFonts w:cs="Calibri" w:cstheme="minorHAnsi"/>
+          <w:b/>
+          <w:lang w:val="es-ES"/>
+        </w:rPr>
+        <w:t xml:space="preserve">200 OK” </w:t>
+      </w:r>
+      <w:r>
+        <w:rPr>
+          <w:rFonts w:cs="Calibri" w:cstheme="minorHAnsi"/>
+          <w:lang w:val="es-ES"/>
+        </w:rPr>
+        <w:t>y la estructura de datos que devolverá el JSON es la siguiente:</w:t>
+      </w:r>
+    </w:p>
+    <w:p>
+      <w:pPr>
+        <w:pStyle w:val="ListParagraph"/>
+        <w:ind w:left="1776" w:right="567" w:hanging="0"/>
+        <w:rPr>
+          <w:rFonts w:eastAsia="Times New Roman" w:cs="Calibri" w:cstheme="minorHAnsi"/>
+          <w:color w:val="505050"/>
+          <w:highlight w:val="white"/>
+          <w:lang w:val="es-ES" w:eastAsia="es-ES_tradnl"/>
+        </w:rPr>
+      </w:pPr>
+      <w:r>
+        <w:rPr>
+          <w:rFonts w:eastAsia="Times New Roman" w:cs="Calibri" w:cstheme="minorHAnsi"/>
+          <w:color w:val="505050"/>
+          <w:highlight w:val="white"/>
+          <w:lang w:val="es-ES" w:eastAsia="es-ES_tradnl"/>
+        </w:rPr>
       </w:r>
     </w:p>
     <w:p>
@@ -10887,8 +10986,593 @@
         <w:rPr>
           <w:rFonts w:cs="Calibri" w:ascii="Calibri" w:hAnsi="Calibri" w:asciiTheme="minorHAnsi" w:cstheme="minorHAnsi" w:hAnsiTheme="minorHAnsi"/>
           <w:color w:val="000000"/>
+          <w:highlight w:val="yellow"/>
         </w:rPr>
         <w:t>{</w:t>
+      </w:r>
+    </w:p>
+    <w:p>
+      <w:pPr>
+        <w:pStyle w:val="Normal"/>
+        <w:ind w:left="2124" w:hanging="0"/>
+        <w:rPr>
+          <w:rFonts w:ascii="Calibri" w:hAnsi="Calibri" w:cs="Calibri" w:asciiTheme="minorHAnsi" w:cstheme="minorHAnsi" w:hAnsiTheme="minorHAnsi"/>
+          <w:color w:val="000000"/>
+        </w:rPr>
+      </w:pPr>
+      <w:r>
+        <w:rPr>
+          <w:rFonts w:ascii="IBMPlexMono, monospace, ;Droid Sans Fallback;', ;Droid Sans Mono;, ;monospace;, monospace, ;Droid Sans Fallback;;font-weight: normal;font-size: 12px;line-height: 18px;white-space: pre;" w:hAnsi="IBMPlexMono, monospace, ;Droid Sans Fallback;', ;Droid Sans Mono;, ;monospace;, monospace, ;Droid Sans Fallback;;font-weight: normal;font-size: 12px;line-height: 18px;white-space: pre;"/>
+          <w:color w:val="A31515"/>
+          <w:highlight w:val="yellow"/>
+        </w:rPr>
+        <w:t>"status"</w:t>
+      </w:r>
+      <w:r>
+        <w:rPr>
+          <w:rFonts w:ascii="IBMPlexMono, monospace, ;Droid Sans Fallback;', ;Droid Sans Mono;, ;monospace;, monospace, ;Droid Sans Fallback;;font-weight: normal;font-size: 12px;line-height: 18px;white-space: pre;" w:hAnsi="IBMPlexMono, monospace, ;Droid Sans Fallback;', ;Droid Sans Mono;, ;monospace;, monospace, ;Droid Sans Fallback;;font-weight: normal;font-size: 12px;line-height: 18px;white-space: pre;"/>
+          <w:color w:val="000000"/>
+          <w:highlight w:val="yellow"/>
+        </w:rPr>
+        <w:t xml:space="preserve">: </w:t>
+      </w:r>
+      <w:r>
+        <w:rPr>
+          <w:rFonts w:ascii="IBMPlexMono, monospace, ;Droid Sans Fallback;', ;Droid Sans Mono;, ;monospace;, monospace, ;Droid Sans Fallback;;font-weight: normal;font-size: 12px;line-height: 18px;white-space: pre;" w:hAnsi="IBMPlexMono, monospace, ;Droid Sans Fallback;', ;Droid Sans Mono;, ;monospace;, monospace, ;Droid Sans Fallback;;font-weight: normal;font-size: 12px;line-height: 18px;white-space: pre;"/>
+          <w:color w:val="098658"/>
+          <w:highlight w:val="yellow"/>
+        </w:rPr>
+        <w:t>200</w:t>
+      </w:r>
+      <w:r>
+        <w:rPr>
+          <w:rFonts w:ascii="IBMPlexMono, monospace, ;Droid Sans Fallback;', ;Droid Sans Mono;, ;monospace;, monospace, ;Droid Sans Fallback;;font-weight: normal;font-size: 12px;line-height: 18px;white-space: pre;" w:hAnsi="IBMPlexMono, monospace, ;Droid Sans Fallback;', ;Droid Sans Mono;, ;monospace;, monospace, ;Droid Sans Fallback;;font-weight: normal;font-size: 12px;line-height: 18px;white-space: pre;"/>
+          <w:color w:val="000000"/>
+          <w:highlight w:val="yellow"/>
+        </w:rPr>
+        <w:t>,</w:t>
+      </w:r>
+    </w:p>
+    <w:p>
+      <w:pPr>
+        <w:pStyle w:val="Normal"/>
+        <w:ind w:left="2124" w:hanging="0"/>
+        <w:rPr>
+          <w:rFonts w:ascii="Calibri" w:hAnsi="Calibri" w:cs="Calibri" w:asciiTheme="minorHAnsi" w:cstheme="minorHAnsi" w:hAnsiTheme="minorHAnsi"/>
+          <w:color w:val="000000"/>
+        </w:rPr>
+      </w:pPr>
+      <w:r>
+        <w:rPr>
+          <w:rFonts w:ascii="IBMPlexMono, monospace, ;Droid Sans Fallback;', ;Droid Sans Mono;, ;monospace;, monospace, ;Droid Sans Fallback;;font-weight: normal;font-size: 12px;line-height: 18px;white-space: pre;" w:hAnsi="IBMPlexMono, monospace, ;Droid Sans Fallback;', ;Droid Sans Mono;, ;monospace;, monospace, ;Droid Sans Fallback;;font-weight: normal;font-size: 12px;line-height: 18px;white-space: pre;"/>
+          <w:color w:val="A31515"/>
+          <w:highlight w:val="yellow"/>
+        </w:rPr>
+        <w:t>"message"</w:t>
+      </w:r>
+      <w:r>
+        <w:rPr>
+          <w:rFonts w:ascii="IBMPlexMono, monospace, ;Droid Sans Fallback;', ;Droid Sans Mono;, ;monospace;, monospace, ;Droid Sans Fallback;;font-weight: normal;font-size: 12px;line-height: 18px;white-space: pre;" w:hAnsi="IBMPlexMono, monospace, ;Droid Sans Fallback;', ;Droid Sans Mono;, ;monospace;, monospace, ;Droid Sans Fallback;;font-weight: normal;font-size: 12px;line-height: 18px;white-space: pre;"/>
+          <w:color w:val="000000"/>
+          <w:highlight w:val="yellow"/>
+        </w:rPr>
+        <w:t xml:space="preserve">: </w:t>
+      </w:r>
+      <w:r>
+        <w:rPr>
+          <w:rFonts w:ascii="IBMPlexMono, monospace, ;Droid Sans Fallback;', ;Droid Sans Mono;, ;monospace;, monospace, ;Droid Sans Fallback;;font-weight: normal;font-size: 12px;line-height: 18px;white-space: pre;" w:hAnsi="IBMPlexMono, monospace, ;Droid Sans Fallback;', ;Droid Sans Mono;, ;monospace;, monospace, ;Droid Sans Fallback;;font-weight: normal;font-size: 12px;line-height: 18px;white-space: pre;"/>
+          <w:color w:val="0451A5"/>
+          <w:highlight w:val="yellow"/>
+        </w:rPr>
+        <w:t>"Creación de mensaje de tipo FILE realizada con éxito"</w:t>
+      </w:r>
+      <w:r>
+        <w:rPr>
+          <w:rFonts w:ascii="IBMPlexMono, monospace, ;Droid Sans Fallback;', ;Droid Sans Mono;, ;monospace;, monospace, ;Droid Sans Fallback;;font-weight: normal;font-size: 12px;line-height: 18px;white-space: pre;" w:hAnsi="IBMPlexMono, monospace, ;Droid Sans Fallback;', ;Droid Sans Mono;, ;monospace;, monospace, ;Droid Sans Fallback;;font-weight: normal;font-size: 12px;line-height: 18px;white-space: pre;"/>
+          <w:color w:val="000000"/>
+          <w:highlight w:val="yellow"/>
+        </w:rPr>
+        <w:t>,</w:t>
+      </w:r>
+    </w:p>
+    <w:p>
+      <w:pPr>
+        <w:pStyle w:val="Normal"/>
+        <w:ind w:left="2124" w:hanging="0"/>
+        <w:rPr>
+          <w:rFonts w:ascii="Calibri" w:hAnsi="Calibri" w:cs="Calibri" w:asciiTheme="minorHAnsi" w:cstheme="minorHAnsi" w:hAnsiTheme="minorHAnsi"/>
+          <w:color w:val="000000"/>
+        </w:rPr>
+      </w:pPr>
+      <w:r>
+        <w:rPr>
+          <w:rFonts w:ascii="IBMPlexMono, monospace, ;Droid Sans Fallback;', ;Droid Sans Mono;, ;monospace;, monospace, ;Droid Sans Fallback;;font-weight: normal;font-size: 12px;line-height: 18px;white-space: pre;" w:hAnsi="IBMPlexMono, monospace, ;Droid Sans Fallback;', ;Droid Sans Mono;, ;monospace;, monospace, ;Droid Sans Fallback;;font-weight: normal;font-size: 12px;line-height: 18px;white-space: pre;"/>
+          <w:color w:val="A31515"/>
+          <w:highlight w:val="yellow"/>
+        </w:rPr>
+        <w:t>"conversation_id"</w:t>
+      </w:r>
+      <w:r>
+        <w:rPr>
+          <w:rFonts w:ascii="IBMPlexMono, monospace, ;Droid Sans Fallback;', ;Droid Sans Mono;, ;monospace;, monospace, ;Droid Sans Fallback;;font-weight: normal;font-size: 12px;line-height: 18px;white-space: pre;" w:hAnsi="IBMPlexMono, monospace, ;Droid Sans Fallback;', ;Droid Sans Mono;, ;monospace;, monospace, ;Droid Sans Fallback;;font-weight: normal;font-size: 12px;line-height: 18px;white-space: pre;"/>
+          <w:color w:val="000000"/>
+          <w:highlight w:val="yellow"/>
+        </w:rPr>
+        <w:t xml:space="preserve">: </w:t>
+      </w:r>
+      <w:r>
+        <w:rPr>
+          <w:rFonts w:ascii="IBMPlexMono, monospace, ;Droid Sans Fallback;', ;Droid Sans Mono;, ;monospace;, monospace, ;Droid Sans Fallback;;font-weight: normal;font-size: 12px;line-height: 18px;white-space: pre;" w:hAnsi="IBMPlexMono, monospace, ;Droid Sans Fallback;', ;Droid Sans Mono;, ;monospace;, monospace, ;Droid Sans Fallback;;font-weight: normal;font-size: 12px;line-height: 18px;white-space: pre;"/>
+          <w:color w:val="098658"/>
+          <w:highlight w:val="yellow"/>
+        </w:rPr>
+        <w:t>6</w:t>
+      </w:r>
+      <w:r>
+        <w:rPr>
+          <w:rFonts w:ascii="IBMPlexMono, monospace, ;Droid Sans Fallback;', ;Droid Sans Mono;, ;monospace;, monospace, ;Droid Sans Fallback;;font-weight: normal;font-size: 12px;line-height: 18px;white-space: pre;" w:hAnsi="IBMPlexMono, monospace, ;Droid Sans Fallback;', ;Droid Sans Mono;, ;monospace;, monospace, ;Droid Sans Fallback;;font-weight: normal;font-size: 12px;line-height: 18px;white-space: pre;"/>
+          <w:color w:val="000000"/>
+          <w:highlight w:val="yellow"/>
+        </w:rPr>
+        <w:t>,</w:t>
+      </w:r>
+    </w:p>
+    <w:p>
+      <w:pPr>
+        <w:pStyle w:val="Normal"/>
+        <w:ind w:left="2124" w:hanging="0"/>
+        <w:rPr>
+          <w:rFonts w:ascii="Calibri" w:hAnsi="Calibri" w:cs="Calibri" w:asciiTheme="minorHAnsi" w:cstheme="minorHAnsi" w:hAnsiTheme="minorHAnsi"/>
+          <w:color w:val="000000"/>
+        </w:rPr>
+      </w:pPr>
+      <w:r>
+        <w:rPr>
+          <w:rFonts w:ascii="IBMPlexMono, monospace, ;Droid Sans Fallback;', ;Droid Sans Mono;, ;monospace;, monospace, ;Droid Sans Fallback;;font-weight: normal;font-size: 12px;line-height: 18px;white-space: pre;" w:hAnsi="IBMPlexMono, monospace, ;Droid Sans Fallback;', ;Droid Sans Mono;, ;monospace;, monospace, ;Droid Sans Fallback;;font-weight: normal;font-size: 12px;line-height: 18px;white-space: pre;"/>
+          <w:color w:val="A31515"/>
+          <w:highlight w:val="yellow"/>
+        </w:rPr>
+        <w:t>"sender_id"</w:t>
+      </w:r>
+      <w:r>
+        <w:rPr>
+          <w:rFonts w:ascii="IBMPlexMono, monospace, ;Droid Sans Fallback;', ;Droid Sans Mono;, ;monospace;, monospace, ;Droid Sans Fallback;;font-weight: normal;font-size: 12px;line-height: 18px;white-space: pre;" w:hAnsi="IBMPlexMono, monospace, ;Droid Sans Fallback;', ;Droid Sans Mono;, ;monospace;, monospace, ;Droid Sans Fallback;;font-weight: normal;font-size: 12px;line-height: 18px;white-space: pre;"/>
+          <w:color w:val="000000"/>
+          <w:highlight w:val="yellow"/>
+        </w:rPr>
+        <w:t xml:space="preserve">: </w:t>
+      </w:r>
+      <w:r>
+        <w:rPr>
+          <w:rFonts w:ascii="IBMPlexMono, monospace, ;Droid Sans Fallback;', ;Droid Sans Mono;, ;monospace;, monospace, ;Droid Sans Fallback;;font-weight: normal;font-size: 12px;line-height: 18px;white-space: pre;" w:hAnsi="IBMPlexMono, monospace, ;Droid Sans Fallback;', ;Droid Sans Mono;, ;monospace;, monospace, ;Droid Sans Fallback;;font-weight: normal;font-size: 12px;line-height: 18px;white-space: pre;"/>
+          <w:color w:val="098658"/>
+          <w:highlight w:val="yellow"/>
+        </w:rPr>
+        <w:t>2</w:t>
+      </w:r>
+      <w:r>
+        <w:rPr>
+          <w:rFonts w:ascii="IBMPlexMono, monospace, ;Droid Sans Fallback;', ;Droid Sans Mono;, ;monospace;, monospace, ;Droid Sans Fallback;;font-weight: normal;font-size: 12px;line-height: 18px;white-space: pre;" w:hAnsi="IBMPlexMono, monospace, ;Droid Sans Fallback;', ;Droid Sans Mono;, ;monospace;, monospace, ;Droid Sans Fallback;;font-weight: normal;font-size: 12px;line-height: 18px;white-space: pre;"/>
+          <w:color w:val="000000"/>
+          <w:highlight w:val="yellow"/>
+        </w:rPr>
+        <w:t>,</w:t>
+      </w:r>
+    </w:p>
+    <w:p>
+      <w:pPr>
+        <w:pStyle w:val="Normal"/>
+        <w:ind w:left="2124" w:hanging="0"/>
+        <w:rPr>
+          <w:rFonts w:ascii="Calibri" w:hAnsi="Calibri" w:cs="Calibri" w:asciiTheme="minorHAnsi" w:cstheme="minorHAnsi" w:hAnsiTheme="minorHAnsi"/>
+          <w:color w:val="000000"/>
+        </w:rPr>
+      </w:pPr>
+      <w:r>
+        <w:rPr>
+          <w:rFonts w:ascii="IBMPlexMono, monospace, ;Droid Sans Fallback;', ;Droid Sans Mono;, ;monospace;, monospace, ;Droid Sans Fallback;;font-weight: normal;font-size: 12px;line-height: 18px;white-space: pre;" w:hAnsi="IBMPlexMono, monospace, ;Droid Sans Fallback;', ;Droid Sans Mono;, ;monospace;, monospace, ;Droid Sans Fallback;;font-weight: normal;font-size: 12px;line-height: 18px;white-space: pre;"/>
+          <w:color w:val="A31515"/>
+          <w:highlight w:val="yellow"/>
+        </w:rPr>
+        <w:t>"message_created"</w:t>
+      </w:r>
+      <w:r>
+        <w:rPr>
+          <w:rFonts w:ascii="IBMPlexMono, monospace, ;Droid Sans Fallback;', ;Droid Sans Mono;, ;monospace;, monospace, ;Droid Sans Fallback;;font-weight: normal;font-size: 12px;line-height: 18px;white-space: pre;" w:hAnsi="IBMPlexMono, monospace, ;Droid Sans Fallback;', ;Droid Sans Mono;, ;monospace;, monospace, ;Droid Sans Fallback;;font-weight: normal;font-size: 12px;line-height: 18px;white-space: pre;"/>
+          <w:color w:val="000000"/>
+          <w:highlight w:val="yellow"/>
+        </w:rPr>
+        <w:t>: [</w:t>
+      </w:r>
+    </w:p>
+    <w:p>
+      <w:pPr>
+        <w:pStyle w:val="Normal"/>
+        <w:ind w:left="2124" w:hanging="0"/>
+        <w:rPr>
+          <w:rFonts w:ascii="Calibri" w:hAnsi="Calibri" w:cs="Calibri" w:asciiTheme="minorHAnsi" w:cstheme="minorHAnsi" w:hAnsiTheme="minorHAnsi"/>
+          <w:color w:val="000000"/>
+        </w:rPr>
+      </w:pPr>
+      <w:r>
+        <w:rPr>
+          <w:rFonts w:ascii="IBMPlexMono, monospace, ;Droid Sans Fallback;', ;Droid Sans Mono;, ;monospace;, monospace, ;Droid Sans Fallback;;font-weight: normal;font-size: 12px;line-height: 18px;white-space: pre;" w:hAnsi="IBMPlexMono, monospace, ;Droid Sans Fallback;', ;Droid Sans Mono;, ;monospace;, monospace, ;Droid Sans Fallback;;font-weight: normal;font-size: 12px;line-height: 18px;white-space: pre;"/>
+          <w:color w:val="000000"/>
+          <w:highlight w:val="yellow"/>
+        </w:rPr>
+        <w:t>{</w:t>
+      </w:r>
+    </w:p>
+    <w:p>
+      <w:pPr>
+        <w:pStyle w:val="Normal"/>
+        <w:ind w:left="2832" w:hanging="0"/>
+        <w:rPr>
+          <w:rFonts w:ascii="Calibri" w:hAnsi="Calibri" w:cs="Calibri" w:asciiTheme="minorHAnsi" w:cstheme="minorHAnsi" w:hAnsiTheme="minorHAnsi"/>
+          <w:color w:val="000000"/>
+        </w:rPr>
+      </w:pPr>
+      <w:r>
+        <w:rPr>
+          <w:rFonts w:ascii="IBMPlexMono, monospace, ;Droid Sans Fallback;', ;Droid Sans Mono;, ;monospace;, monospace, ;Droid Sans Fallback;;font-weight: normal;font-size: 12px;line-height: 18px;white-space: pre;" w:hAnsi="IBMPlexMono, monospace, ;Droid Sans Fallback;', ;Droid Sans Mono;, ;monospace;, monospace, ;Droid Sans Fallback;;font-weight: normal;font-size: 12px;line-height: 18px;white-space: pre;"/>
+          <w:color w:val="A31515"/>
+          <w:highlight w:val="yellow"/>
+        </w:rPr>
+        <w:t>"file"</w:t>
+      </w:r>
+      <w:r>
+        <w:rPr>
+          <w:rFonts w:ascii="IBMPlexMono, monospace, ;Droid Sans Fallback;', ;Droid Sans Mono;, ;monospace;, monospace, ;Droid Sans Fallback;;font-weight: normal;font-size: 12px;line-height: 18px;white-space: pre;" w:hAnsi="IBMPlexMono, monospace, ;Droid Sans Fallback;', ;Droid Sans Mono;, ;monospace;, monospace, ;Droid Sans Fallback;;font-weight: normal;font-size: 12px;line-height: 18px;white-space: pre;"/>
+          <w:color w:val="000000"/>
+          <w:highlight w:val="yellow"/>
+        </w:rPr>
+        <w:t xml:space="preserve">: </w:t>
+      </w:r>
+      <w:r>
+        <w:rPr>
+          <w:rFonts w:ascii="IBMPlexMono, monospace, ;Droid Sans Fallback;', ;Droid Sans Mono;, ;monospace;, monospace, ;Droid Sans Fallback;;font-weight: normal;font-size: 12px;line-height: 18px;white-space: pre;" w:hAnsi="IBMPlexMono, monospace, ;Droid Sans Fallback;', ;Droid Sans Mono;, ;monospace;, monospace, ;Droid Sans Fallback;;font-weight: normal;font-size: 12px;line-height: 18px;white-space: pre;"/>
+          <w:color w:val="0451A5"/>
+          <w:highlight w:val="yellow"/>
+        </w:rPr>
+        <w:t>"files/Norma_DC_001_14_0_1654527765.pdf"</w:t>
+      </w:r>
+      <w:r>
+        <w:rPr>
+          <w:rFonts w:ascii="IBMPlexMono, monospace, ;Droid Sans Fallback;', ;Droid Sans Mono;, ;monospace;, monospace, ;Droid Sans Fallback;;font-weight: normal;font-size: 12px;line-height: 18px;white-space: pre;" w:hAnsi="IBMPlexMono, monospace, ;Droid Sans Fallback;', ;Droid Sans Mono;, ;monospace;, monospace, ;Droid Sans Fallback;;font-weight: normal;font-size: 12px;line-height: 18px;white-space: pre;"/>
+          <w:color w:val="000000"/>
+          <w:highlight w:val="yellow"/>
+        </w:rPr>
+        <w:t>,</w:t>
+      </w:r>
+    </w:p>
+    <w:p>
+      <w:pPr>
+        <w:pStyle w:val="Normal"/>
+        <w:ind w:left="2832" w:hanging="0"/>
+        <w:rPr>
+          <w:rFonts w:ascii="Calibri" w:hAnsi="Calibri" w:cs="Calibri" w:asciiTheme="minorHAnsi" w:cstheme="minorHAnsi" w:hAnsiTheme="minorHAnsi"/>
+          <w:color w:val="000000"/>
+        </w:rPr>
+      </w:pPr>
+      <w:r>
+        <w:rPr>
+          <w:rFonts w:ascii="IBMPlexMono, monospace, ;Droid Sans Fallback;', ;Droid Sans Mono;, ;monospace;, monospace, ;Droid Sans Fallback;;font-weight: normal;font-size: 12px;line-height: 18px;white-space: pre;" w:hAnsi="IBMPlexMono, monospace, ;Droid Sans Fallback;', ;Droid Sans Mono;, ;monospace;, monospace, ;Droid Sans Fallback;;font-weight: normal;font-size: 12px;line-height: 18px;white-space: pre;"/>
+          <w:color w:val="A31515"/>
+          <w:highlight w:val="yellow"/>
+        </w:rPr>
+        <w:t>"original_file"</w:t>
+      </w:r>
+      <w:r>
+        <w:rPr>
+          <w:rFonts w:ascii="IBMPlexMono, monospace, ;Droid Sans Fallback;', ;Droid Sans Mono;, ;monospace;, monospace, ;Droid Sans Fallback;;font-weight: normal;font-size: 12px;line-height: 18px;white-space: pre;" w:hAnsi="IBMPlexMono, monospace, ;Droid Sans Fallback;', ;Droid Sans Mono;, ;monospace;, monospace, ;Droid Sans Fallback;;font-weight: normal;font-size: 12px;line-height: 18px;white-space: pre;"/>
+          <w:color w:val="000000"/>
+          <w:highlight w:val="yellow"/>
+        </w:rPr>
+        <w:t xml:space="preserve">: </w:t>
+      </w:r>
+      <w:r>
+        <w:rPr>
+          <w:rFonts w:ascii="IBMPlexMono, monospace, ;Droid Sans Fallback;', ;Droid Sans Mono;, ;monospace;, monospace, ;Droid Sans Fallback;;font-weight: normal;font-size: 12px;line-height: 18px;white-space: pre;" w:hAnsi="IBMPlexMono, monospace, ;Droid Sans Fallback;', ;Droid Sans Mono;, ;monospace;, monospace, ;Droid Sans Fallback;;font-weight: normal;font-size: 12px;line-height: 18px;white-space: pre;"/>
+          <w:color w:val="0451A5"/>
+          <w:highlight w:val="yellow"/>
+        </w:rPr>
+        <w:t>"Norma_DC_001_14.pdf"</w:t>
+      </w:r>
+      <w:r>
+        <w:rPr>
+          <w:rFonts w:ascii="IBMPlexMono, monospace, ;Droid Sans Fallback;', ;Droid Sans Mono;, ;monospace;, monospace, ;Droid Sans Fallback;;font-weight: normal;font-size: 12px;line-height: 18px;white-space: pre;" w:hAnsi="IBMPlexMono, monospace, ;Droid Sans Fallback;', ;Droid Sans Mono;, ;monospace;, monospace, ;Droid Sans Fallback;;font-weight: normal;font-size: 12px;line-height: 18px;white-space: pre;"/>
+          <w:color w:val="000000"/>
+          <w:highlight w:val="yellow"/>
+        </w:rPr>
+        <w:t>,</w:t>
+      </w:r>
+    </w:p>
+    <w:p>
+      <w:pPr>
+        <w:pStyle w:val="Normal"/>
+        <w:ind w:left="2832" w:hanging="0"/>
+        <w:rPr>
+          <w:rFonts w:ascii="Calibri" w:hAnsi="Calibri" w:cs="Calibri" w:asciiTheme="minorHAnsi" w:cstheme="minorHAnsi" w:hAnsiTheme="minorHAnsi"/>
+          <w:color w:val="000000"/>
+        </w:rPr>
+      </w:pPr>
+      <w:r>
+        <w:rPr>
+          <w:rFonts w:ascii="IBMPlexMono, monospace, ;Droid Sans Fallback;', ;Droid Sans Mono;, ;monospace;, monospace, ;Droid Sans Fallback;;font-weight: normal;font-size: 12px;line-height: 18px;white-space: pre;" w:hAnsi="IBMPlexMono, monospace, ;Droid Sans Fallback;', ;Droid Sans Mono;, ;monospace;, monospace, ;Droid Sans Fallback;;font-weight: normal;font-size: 12px;line-height: 18px;white-space: pre;"/>
+          <w:color w:val="A31515"/>
+          <w:highlight w:val="yellow"/>
+        </w:rPr>
+        <w:t>"description"</w:t>
+      </w:r>
+      <w:r>
+        <w:rPr>
+          <w:rFonts w:ascii="IBMPlexMono, monospace, ;Droid Sans Fallback;', ;Droid Sans Mono;, ;monospace;, monospace, ;Droid Sans Fallback;;font-weight: normal;font-size: 12px;line-height: 18px;white-space: pre;" w:hAnsi="IBMPlexMono, monospace, ;Droid Sans Fallback;', ;Droid Sans Mono;, ;monospace;, monospace, ;Droid Sans Fallback;;font-weight: normal;font-size: 12px;line-height: 18px;white-space: pre;"/>
+          <w:color w:val="000000"/>
+          <w:highlight w:val="yellow"/>
+        </w:rPr>
+        <w:t xml:space="preserve">: </w:t>
+      </w:r>
+      <w:r>
+        <w:rPr>
+          <w:rFonts w:ascii="IBMPlexMono, monospace, ;Droid Sans Fallback;', ;Droid Sans Mono;, ;monospace;, monospace, ;Droid Sans Fallback;;font-weight: normal;font-size: 12px;line-height: 18px;white-space: pre;" w:hAnsi="IBMPlexMono, monospace, ;Droid Sans Fallback;', ;Droid Sans Mono;, ;monospace;, monospace, ;Droid Sans Fallback;;font-weight: normal;font-size: 12px;line-height: 18px;white-space: pre;"/>
+          <w:color w:val="0451A5"/>
+          <w:highlight w:val="yellow"/>
+        </w:rPr>
+        <w:t>"Norma_DC_001_14.pdf"</w:t>
+      </w:r>
+    </w:p>
+    <w:p>
+      <w:pPr>
+        <w:pStyle w:val="Normal"/>
+        <w:ind w:left="2124" w:hanging="0"/>
+        <w:rPr>
+          <w:rFonts w:ascii="Calibri" w:hAnsi="Calibri" w:cs="Calibri" w:asciiTheme="minorHAnsi" w:cstheme="minorHAnsi" w:hAnsiTheme="minorHAnsi"/>
+          <w:color w:val="000000"/>
+        </w:rPr>
+      </w:pPr>
+      <w:r>
+        <w:rPr>
+          <w:rFonts w:ascii="IBMPlexMono, monospace, ;Droid Sans Fallback;', ;Droid Sans Mono;, ;monospace;, monospace, ;Droid Sans Fallback;;font-weight: normal;font-size: 12px;line-height: 18px;white-space: pre;" w:hAnsi="IBMPlexMono, monospace, ;Droid Sans Fallback;', ;Droid Sans Mono;, ;monospace;, monospace, ;Droid Sans Fallback;;font-weight: normal;font-size: 12px;line-height: 18px;white-space: pre;"/>
+          <w:color w:val="000000"/>
+          <w:highlight w:val="yellow"/>
+        </w:rPr>
+        <w:t>}</w:t>
+      </w:r>
+    </w:p>
+    <w:p>
+      <w:pPr>
+        <w:pStyle w:val="Normal"/>
+        <w:ind w:left="2124" w:hanging="0"/>
+        <w:rPr>
+          <w:rFonts w:ascii="Calibri" w:hAnsi="Calibri" w:cs="Calibri" w:asciiTheme="minorHAnsi" w:cstheme="minorHAnsi" w:hAnsiTheme="minorHAnsi"/>
+          <w:color w:val="000000"/>
+        </w:rPr>
+      </w:pPr>
+      <w:r>
+        <w:rPr>
+          <w:rFonts w:ascii="IBMPlexMono, monospace, ;Droid Sans Fallback;', ;Droid Sans Mono;, ;monospace;, monospace, ;Droid Sans Fallback;;font-weight: normal;font-size: 12px;line-height: 18px;white-space: pre;" w:hAnsi="IBMPlexMono, monospace, ;Droid Sans Fallback;', ;Droid Sans Mono;, ;monospace;, monospace, ;Droid Sans Fallback;;font-weight: normal;font-size: 12px;line-height: 18px;white-space: pre;"/>
+          <w:color w:val="000000"/>
+          <w:highlight w:val="yellow"/>
+        </w:rPr>
+        <w:t>],</w:t>
+      </w:r>
+    </w:p>
+    <w:p>
+      <w:pPr>
+        <w:pStyle w:val="Normal"/>
+        <w:ind w:left="2124" w:hanging="0"/>
+        <w:rPr>
+          <w:rFonts w:ascii="Calibri" w:hAnsi="Calibri" w:cs="Calibri" w:asciiTheme="minorHAnsi" w:cstheme="minorHAnsi" w:hAnsiTheme="minorHAnsi"/>
+          <w:color w:val="000000"/>
+        </w:rPr>
+      </w:pPr>
+      <w:r>
+        <w:rPr>
+          <w:rFonts w:ascii="IBMPlexMono, monospace, ;Droid Sans Fallback;', ;Droid Sans Mono;, ;monospace;, monospace, ;Droid Sans Fallback;;font-weight: normal;font-size: 12px;line-height: 18px;white-space: pre;" w:hAnsi="IBMPlexMono, monospace, ;Droid Sans Fallback;', ;Droid Sans Mono;, ;monospace;, monospace, ;Droid Sans Fallback;;font-weight: normal;font-size: 12px;line-height: 18px;white-space: pre;"/>
+          <w:color w:val="A31515"/>
+          <w:highlight w:val="yellow"/>
+        </w:rPr>
+        <w:t>"messages_with_error"</w:t>
+      </w:r>
+      <w:r>
+        <w:rPr>
+          <w:rFonts w:ascii="IBMPlexMono, monospace, ;Droid Sans Fallback;', ;Droid Sans Mono;, ;monospace;, monospace, ;Droid Sans Fallback;;font-weight: normal;font-size: 12px;line-height: 18px;white-space: pre;" w:hAnsi="IBMPlexMono, monospace, ;Droid Sans Fallback;', ;Droid Sans Mono;, ;monospace;, monospace, ;Droid Sans Fallback;;font-weight: normal;font-size: 12px;line-height: 18px;white-space: pre;"/>
+          <w:color w:val="000000"/>
+          <w:highlight w:val="yellow"/>
+        </w:rPr>
+        <w:t>: [</w:t>
+      </w:r>
+    </w:p>
+    <w:p>
+      <w:pPr>
+        <w:pStyle w:val="Normal"/>
+        <w:ind w:left="2124" w:hanging="0"/>
+        <w:rPr>
+          <w:rFonts w:ascii="Calibri" w:hAnsi="Calibri" w:cs="Calibri" w:asciiTheme="minorHAnsi" w:cstheme="minorHAnsi" w:hAnsiTheme="minorHAnsi"/>
+          <w:color w:val="000000"/>
+        </w:rPr>
+      </w:pPr>
+      <w:r>
+        <w:rPr>
+          <w:rFonts w:ascii="IBMPlexMono, monospace, ;Droid Sans Fallback;', ;Droid Sans Mono;, ;monospace;, monospace, ;Droid Sans Fallback;;font-weight: normal;font-size: 12px;line-height: 18px;white-space: pre;" w:hAnsi="IBMPlexMono, monospace, ;Droid Sans Fallback;', ;Droid Sans Mono;, ;monospace;, monospace, ;Droid Sans Fallback;;font-weight: normal;font-size: 12px;line-height: 18px;white-space: pre;"/>
+          <w:color w:val="000000"/>
+          <w:highlight w:val="yellow"/>
+        </w:rPr>
+        <w:t>{</w:t>
+      </w:r>
+    </w:p>
+    <w:p>
+      <w:pPr>
+        <w:pStyle w:val="Normal"/>
+        <w:ind w:left="2832" w:hanging="0"/>
+        <w:rPr>
+          <w:rFonts w:ascii="Calibri" w:hAnsi="Calibri" w:cs="Calibri" w:asciiTheme="minorHAnsi" w:cstheme="minorHAnsi" w:hAnsiTheme="minorHAnsi"/>
+          <w:color w:val="000000"/>
+        </w:rPr>
+      </w:pPr>
+      <w:r>
+        <w:rPr>
+          <w:rFonts w:ascii="IBMPlexMono, monospace, ;Droid Sans Fallback;', ;Droid Sans Mono;, ;monospace;, monospace, ;Droid Sans Fallback;;font-weight: normal;font-size: 12px;line-height: 18px;white-space: pre;" w:hAnsi="IBMPlexMono, monospace, ;Droid Sans Fallback;', ;Droid Sans Mono;, ;monospace;, monospace, ;Droid Sans Fallback;;font-weight: normal;font-size: 12px;line-height: 18px;white-space: pre;"/>
+          <w:color w:val="A31515"/>
+          <w:highlight w:val="yellow"/>
+        </w:rPr>
+        <w:t>"index"</w:t>
+      </w:r>
+      <w:r>
+        <w:rPr>
+          <w:rFonts w:ascii="IBMPlexMono, monospace, ;Droid Sans Fallback;', ;Droid Sans Mono;, ;monospace;, monospace, ;Droid Sans Fallback;;font-weight: normal;font-size: 12px;line-height: 18px;white-space: pre;" w:hAnsi="IBMPlexMono, monospace, ;Droid Sans Fallback;', ;Droid Sans Mono;, ;monospace;, monospace, ;Droid Sans Fallback;;font-weight: normal;font-size: 12px;line-height: 18px;white-space: pre;"/>
+          <w:color w:val="000000"/>
+          <w:highlight w:val="yellow"/>
+        </w:rPr>
+        <w:t xml:space="preserve">: </w:t>
+      </w:r>
+      <w:r>
+        <w:rPr>
+          <w:rFonts w:ascii="IBMPlexMono, monospace, ;Droid Sans Fallback;', ;Droid Sans Mono;, ;monospace;, monospace, ;Droid Sans Fallback;;font-weight: normal;font-size: 12px;line-height: 18px;white-space: pre;" w:hAnsi="IBMPlexMono, monospace, ;Droid Sans Fallback;', ;Droid Sans Mono;, ;monospace;, monospace, ;Droid Sans Fallback;;font-weight: normal;font-size: 12px;line-height: 18px;white-space: pre;"/>
+          <w:color w:val="098658"/>
+          <w:highlight w:val="yellow"/>
+        </w:rPr>
+        <w:t>1</w:t>
+      </w:r>
+      <w:r>
+        <w:rPr>
+          <w:rFonts w:ascii="IBMPlexMono, monospace, ;Droid Sans Fallback;', ;Droid Sans Mono;, ;monospace;, monospace, ;Droid Sans Fallback;;font-weight: normal;font-size: 12px;line-height: 18px;white-space: pre;" w:hAnsi="IBMPlexMono, monospace, ;Droid Sans Fallback;', ;Droid Sans Mono;, ;monospace;, monospace, ;Droid Sans Fallback;;font-weight: normal;font-size: 12px;line-height: 18px;white-space: pre;"/>
+          <w:color w:val="000000"/>
+          <w:highlight w:val="yellow"/>
+        </w:rPr>
+        <w:t>,</w:t>
+      </w:r>
+    </w:p>
+    <w:p>
+      <w:pPr>
+        <w:pStyle w:val="Normal"/>
+        <w:ind w:left="2832" w:hanging="0"/>
+        <w:rPr>
+          <w:rFonts w:ascii="Calibri" w:hAnsi="Calibri" w:cs="Calibri" w:asciiTheme="minorHAnsi" w:cstheme="minorHAnsi" w:hAnsiTheme="minorHAnsi"/>
+          <w:color w:val="000000"/>
+        </w:rPr>
+      </w:pPr>
+      <w:r>
+        <w:rPr>
+          <w:rFonts w:ascii="IBMPlexMono, monospace, ;Droid Sans Fallback;', ;Droid Sans Mono;, ;monospace;, monospace, ;Droid Sans Fallback;;font-weight: normal;font-size: 12px;line-height: 18px;white-space: pre;" w:hAnsi="IBMPlexMono, monospace, ;Droid Sans Fallback;', ;Droid Sans Mono;, ;monospace;, monospace, ;Droid Sans Fallback;;font-weight: normal;font-size: 12px;line-height: 18px;white-space: pre;"/>
+          <w:color w:val="A31515"/>
+          <w:highlight w:val="yellow"/>
+        </w:rPr>
+        <w:t>"original_file"</w:t>
+      </w:r>
+      <w:r>
+        <w:rPr>
+          <w:rFonts w:ascii="IBMPlexMono, monospace, ;Droid Sans Fallback;', ;Droid Sans Mono;, ;monospace;, monospace, ;Droid Sans Fallback;;font-weight: normal;font-size: 12px;line-height: 18px;white-space: pre;" w:hAnsi="IBMPlexMono, monospace, ;Droid Sans Fallback;', ;Droid Sans Mono;, ;monospace;, monospace, ;Droid Sans Fallback;;font-weight: normal;font-size: 12px;line-height: 18px;white-space: pre;"/>
+          <w:color w:val="000000"/>
+          <w:highlight w:val="yellow"/>
+        </w:rPr>
+        <w:t xml:space="preserve">: </w:t>
+      </w:r>
+      <w:r>
+        <w:rPr>
+          <w:rFonts w:ascii="IBMPlexMono, monospace, ;Droid Sans Fallback;', ;Droid Sans Mono;, ;monospace;, monospace, ;Droid Sans Fallback;;font-weight: normal;font-size: 12px;line-height: 18px;white-space: pre;" w:hAnsi="IBMPlexMono, monospace, ;Droid Sans Fallback;', ;Droid Sans Mono;, ;monospace;, monospace, ;Droid Sans Fallback;;font-weight: normal;font-size: 12px;line-height: 18px;white-space: pre;"/>
+          <w:color w:val="0451A5"/>
+          <w:highlight w:val="yellow"/>
+        </w:rPr>
+        <w:t>"Captura de pantalla de 2021-09-15 12-29-40.png"</w:t>
+      </w:r>
+      <w:r>
+        <w:rPr>
+          <w:rFonts w:ascii="IBMPlexMono, monospace, ;Droid Sans Fallback;', ;Droid Sans Mono;, ;monospace;, monospace, ;Droid Sans Fallback;;font-weight: normal;font-size: 12px;line-height: 18px;white-space: pre;" w:hAnsi="IBMPlexMono, monospace, ;Droid Sans Fallback;', ;Droid Sans Mono;, ;monospace;, monospace, ;Droid Sans Fallback;;font-weight: normal;font-size: 12px;line-height: 18px;white-space: pre;"/>
+          <w:color w:val="000000"/>
+          <w:highlight w:val="yellow"/>
+        </w:rPr>
+        <w:t>,</w:t>
+      </w:r>
+    </w:p>
+    <w:p>
+      <w:pPr>
+        <w:pStyle w:val="Normal"/>
+        <w:ind w:left="2832" w:hanging="0"/>
+        <w:rPr>
+          <w:rFonts w:ascii="Calibri" w:hAnsi="Calibri" w:cs="Calibri" w:asciiTheme="minorHAnsi" w:cstheme="minorHAnsi" w:hAnsiTheme="minorHAnsi"/>
+          <w:color w:val="000000"/>
+        </w:rPr>
+      </w:pPr>
+      <w:r>
+        <w:rPr>
+          <w:rFonts w:ascii="IBMPlexMono, monospace, ;Droid Sans Fallback;', ;Droid Sans Mono;, ;monospace;, monospace, ;Droid Sans Fallback;;font-weight: normal;font-size: 12px;line-height: 18px;white-space: pre;" w:hAnsi="IBMPlexMono, monospace, ;Droid Sans Fallback;', ;Droid Sans Mono;, ;monospace;, monospace, ;Droid Sans Fallback;;font-weight: normal;font-size: 12px;line-height: 18px;white-space: pre;"/>
+          <w:color w:val="A31515"/>
+          <w:highlight w:val="yellow"/>
+        </w:rPr>
+        <w:t>"text_error"</w:t>
+      </w:r>
+      <w:r>
+        <w:rPr>
+          <w:rFonts w:ascii="IBMPlexMono, monospace, ;Droid Sans Fallback;', ;Droid Sans Mono;, ;monospace;, monospace, ;Droid Sans Fallback;;font-weight: normal;font-size: 12px;line-height: 18px;white-space: pre;" w:hAnsi="IBMPlexMono, monospace, ;Droid Sans Fallback;', ;Droid Sans Mono;, ;monospace;, monospace, ;Droid Sans Fallback;;font-weight: normal;font-size: 12px;line-height: 18px;white-space: pre;"/>
+          <w:color w:val="000000"/>
+          <w:highlight w:val="yellow"/>
+        </w:rPr>
+        <w:t xml:space="preserve">: </w:t>
+      </w:r>
+      <w:r>
+        <w:rPr>
+          <w:rFonts w:ascii="IBMPlexMono, monospace, ;Droid Sans Fallback;', ;Droid Sans Mono;, ;monospace;, monospace, ;Droid Sans Fallback;;font-weight: normal;font-size: 12px;line-height: 18px;white-space: pre;" w:hAnsi="IBMPlexMono, monospace, ;Droid Sans Fallback;', ;Droid Sans Mono;, ;monospace;, monospace, ;Droid Sans Fallback;;font-weight: normal;font-size: 12px;line-height: 18px;white-space: pre;"/>
+          <w:color w:val="0451A5"/>
+          <w:highlight w:val="yellow"/>
+        </w:rPr>
+        <w:t>"Los archivos sólo pueden ser doc,pdf,docx,txt,zip,jpeg,png,bmp,xls,xlsx,mov,qt,mp4,mp3,m4a"</w:t>
+      </w:r>
+    </w:p>
+    <w:p>
+      <w:pPr>
+        <w:pStyle w:val="Normal"/>
+        <w:ind w:left="2124" w:hanging="0"/>
+        <w:rPr>
+          <w:rFonts w:ascii="Calibri" w:hAnsi="Calibri" w:cs="Calibri" w:asciiTheme="minorHAnsi" w:cstheme="minorHAnsi" w:hAnsiTheme="minorHAnsi"/>
+          <w:color w:val="000000"/>
+        </w:rPr>
+      </w:pPr>
+      <w:r>
+        <w:rPr>
+          <w:rFonts w:ascii="IBMPlexMono, monospace, ;Droid Sans Fallback;', ;Droid Sans Mono;, ;monospace;, monospace, ;Droid Sans Fallback;;font-weight: normal;font-size: 12px;line-height: 18px;white-space: pre;" w:hAnsi="IBMPlexMono, monospace, ;Droid Sans Fallback;', ;Droid Sans Mono;, ;monospace;, monospace, ;Droid Sans Fallback;;font-weight: normal;font-size: 12px;line-height: 18px;white-space: pre;"/>
+          <w:color w:val="000000"/>
+          <w:highlight w:val="yellow"/>
+        </w:rPr>
+        <w:t>}</w:t>
+      </w:r>
+    </w:p>
+    <w:p>
+      <w:pPr>
+        <w:pStyle w:val="Normal"/>
+        <w:ind w:left="2124" w:hanging="0"/>
+        <w:rPr>
+          <w:rFonts w:ascii="Calibri" w:hAnsi="Calibri" w:cs="Calibri" w:asciiTheme="minorHAnsi" w:cstheme="minorHAnsi" w:hAnsiTheme="minorHAnsi"/>
+          <w:color w:val="000000"/>
+        </w:rPr>
+      </w:pPr>
+      <w:r>
+        <w:rPr>
+          <w:rFonts w:ascii="IBMPlexMono, monospace, ;Droid Sans Fallback;', ;Droid Sans Mono;, ;monospace;, monospace, ;Droid Sans Fallback;;font-weight: normal;font-size: 12px;line-height: 18px;white-space: pre;" w:hAnsi="IBMPlexMono, monospace, ;Droid Sans Fallback;', ;Droid Sans Mono;, ;monospace;, monospace, ;Droid Sans Fallback;;font-weight: normal;font-size: 12px;line-height: 18px;white-space: pre;"/>
+          <w:color w:val="000000"/>
+          <w:highlight w:val="yellow"/>
+        </w:rPr>
+        <w:t>]</w:t>
+      </w:r>
+    </w:p>
+    <w:p>
+      <w:pPr>
+        <w:pStyle w:val="Normal"/>
+        <w:ind w:hanging="0"/>
+        <w:rPr>
+          <w:rFonts w:ascii="Calibri" w:hAnsi="Calibri" w:cs="Calibri" w:asciiTheme="minorHAnsi" w:cstheme="minorHAnsi" w:hAnsiTheme="minorHAnsi"/>
+          <w:color w:val="000000"/>
+        </w:rPr>
+      </w:pPr>
+      <w:r>
+        <w:rPr>
+          <w:rFonts w:ascii="IBMPlexMono, monospace, ;Droid Sans Fallback;', ;Droid Sans Mono;, ;monospace;, monospace, ;Droid Sans Fallback;;font-weight: normal;font-size: 12px;line-height: 18px;white-space: pre;" w:hAnsi="IBMPlexMono, monospace, ;Droid Sans Fallback;', ;Droid Sans Mono;, ;monospace;, monospace, ;Droid Sans Fallback;;font-weight: normal;font-size: 12px;line-height: 18px;white-space: pre;"/>
+          <w:color w:val="000000"/>
+          <w:highlight w:val="yellow"/>
+        </w:rPr>
+        <w:tab/>
+        <w:tab/>
+        <w:t xml:space="preserve">    }</w:t>
       </w:r>
     </w:p>
     <w:p>
@@ -10903,84 +11587,161 @@
         </w:rPr>
       </w:pPr>
       <w:r>
-        <w:rPr>
-          <w:rFonts w:cs="Calibri" w:ascii="Calibri" w:hAnsi="Calibri" w:asciiTheme="minorHAnsi" w:cstheme="minorHAnsi" w:hAnsiTheme="minorHAnsi"/>
-          <w:color w:val="000000"/>
-        </w:rPr>
-        <w:t xml:space="preserve">    </w:t>
-      </w:r>
-      <w:r>
-        <w:rPr>
-          <w:rFonts w:cs="Calibri" w:ascii="Calibri" w:hAnsi="Calibri" w:asciiTheme="minorHAnsi" w:cstheme="minorHAnsi" w:hAnsiTheme="minorHAnsi"/>
-          <w:color w:val="A31515"/>
-        </w:rPr>
-        <w:t>"status"</w:t>
-      </w:r>
-      <w:r>
-        <w:rPr>
-          <w:rFonts w:cs="Calibri" w:ascii="Calibri" w:hAnsi="Calibri" w:asciiTheme="minorHAnsi" w:cstheme="minorHAnsi" w:hAnsiTheme="minorHAnsi"/>
-          <w:color w:val="000000"/>
-        </w:rPr>
-        <w:t xml:space="preserve">: </w:t>
-      </w:r>
-      <w:r>
-        <w:rPr>
-          <w:rFonts w:cs="Calibri" w:ascii="Calibri" w:hAnsi="Calibri" w:asciiTheme="minorHAnsi" w:cstheme="minorHAnsi" w:hAnsiTheme="minorHAnsi"/>
-          <w:color w:val="098658"/>
-        </w:rPr>
-        <w:t>200</w:t>
-      </w:r>
-      <w:r>
-        <w:rPr>
-          <w:rFonts w:cs="Calibri" w:ascii="Calibri" w:hAnsi="Calibri" w:asciiTheme="minorHAnsi" w:cstheme="minorHAnsi" w:hAnsiTheme="minorHAnsi"/>
-          <w:color w:val="000000"/>
-        </w:rPr>
-        <w:t>,</w:t>
-      </w:r>
-    </w:p>
-    <w:p>
-      <w:pPr>
-        <w:pStyle w:val="Normal"/>
+        <w:rPr/>
+      </w:r>
+    </w:p>
+    <w:p>
+      <w:pPr>
+        <w:pStyle w:val="ListParagraph"/>
+        <w:numPr>
+          <w:ilvl w:val="0"/>
+          <w:numId w:val="0"/>
+        </w:numPr>
         <w:shd w:val="clear" w:color="auto" w:fill="FFFFFE"/>
         <w:spacing w:lineRule="atLeast" w:line="270"/>
-        <w:ind w:left="1776" w:hanging="0"/>
-        <w:rPr>
-          <w:rFonts w:ascii="Calibri" w:hAnsi="Calibri" w:cs="Calibri" w:asciiTheme="minorHAnsi" w:cstheme="minorHAnsi" w:hAnsiTheme="minorHAnsi"/>
-          <w:color w:val="000000"/>
-        </w:rPr>
-      </w:pPr>
-      <w:r>
-        <w:rPr>
-          <w:rFonts w:cs="Calibri" w:ascii="Calibri" w:hAnsi="Calibri" w:asciiTheme="minorHAnsi" w:cstheme="minorHAnsi" w:hAnsiTheme="minorHAnsi"/>
-          <w:color w:val="000000"/>
-        </w:rPr>
-        <w:t xml:space="preserve">    </w:t>
-      </w:r>
-      <w:r>
-        <w:rPr>
-          <w:rFonts w:cs="Calibri" w:ascii="Calibri" w:hAnsi="Calibri" w:asciiTheme="minorHAnsi" w:cstheme="minorHAnsi" w:hAnsiTheme="minorHAnsi"/>
-          <w:color w:val="A31515"/>
+        <w:ind w:left="4936" w:right="567" w:hanging="0"/>
+        <w:rPr>
+          <w:rFonts w:eastAsia="Times New Roman" w:cs="Calibri" w:cstheme="minorHAnsi"/>
+          <w:color w:val="505050"/>
+          <w:highlight w:val="white"/>
+          <w:lang w:val="es-ES" w:eastAsia="es-ES_tradnl"/>
+        </w:rPr>
+      </w:pPr>
+      <w:r>
+        <w:rPr>
+          <w:rFonts w:cs="Calibri" w:cstheme="minorHAnsi"/>
+          <w:color w:val="000000"/>
+          <w:lang w:val="es-ES"/>
+        </w:rPr>
+        <w:t xml:space="preserve">Si dentro de los enviados todos los archivos son NO válidos, </w:t>
+      </w:r>
+      <w:r>
+        <w:rPr>
+          <w:rFonts w:cs="Calibri" w:cstheme="minorHAnsi"/>
+          <w:color w:val="000000"/>
+          <w:lang w:val="es-ES"/>
+        </w:rPr>
+        <w:t>se obtendrá el código de estado “</w:t>
+      </w:r>
+      <w:r>
+        <w:rPr>
+          <w:rFonts w:cs="Calibri" w:cstheme="minorHAnsi"/>
+          <w:b/>
+          <w:color w:val="000000"/>
+          <w:lang w:val="es-ES"/>
+        </w:rPr>
+        <w:t>200</w:t>
+      </w:r>
+      <w:r>
+        <w:rPr>
+          <w:rFonts w:cs="Calibri" w:cstheme="minorHAnsi"/>
+          <w:b/>
+          <w:color w:val="000000"/>
+          <w:lang w:val="es-ES"/>
+        </w:rPr>
+        <w:t xml:space="preserve"> OK” </w:t>
+      </w:r>
+      <w:r>
+        <w:rPr>
+          <w:rFonts w:cs="Calibri" w:cstheme="minorHAnsi"/>
+          <w:color w:val="000000"/>
+          <w:lang w:val="es-ES"/>
+        </w:rPr>
+        <w:t>y la estructura de datos que devolverá el JSON es la siguiente:</w:t>
+      </w:r>
+    </w:p>
+    <w:p>
+      <w:pPr>
+        <w:pStyle w:val="Normal"/>
+        <w:ind w:left="1056" w:right="567" w:hanging="0"/>
+        <w:rPr>
+          <w:rFonts w:ascii="Calibri" w:hAnsi="Calibri" w:cs="Calibri" w:asciiTheme="minorHAnsi" w:cstheme="minorHAnsi" w:hAnsiTheme="minorHAnsi"/>
+          <w:color w:val="505050"/>
+          <w:highlight w:val="white"/>
+          <w:lang w:val="es-ES"/>
+        </w:rPr>
+      </w:pPr>
+      <w:r>
+        <w:rPr>
+          <w:rFonts w:cs="Calibri" w:cstheme="minorHAnsi" w:ascii="Calibri" w:hAnsi="Calibri"/>
+          <w:color w:val="505050"/>
+          <w:highlight w:val="white"/>
+          <w:lang w:val="es-ES"/>
+        </w:rPr>
+      </w:r>
+    </w:p>
+    <w:p>
+      <w:pPr>
+        <w:pStyle w:val="Normal"/>
+        <w:ind w:left="1416" w:right="567" w:hanging="0"/>
+        <w:rPr>
+          <w:rFonts w:ascii="Calibri" w:hAnsi="Calibri" w:cs="Calibri" w:asciiTheme="minorHAnsi" w:cstheme="minorHAnsi" w:hAnsiTheme="minorHAnsi"/>
+          <w:color w:val="505050"/>
+          <w:highlight w:val="white"/>
+          <w:lang w:val="es-ES"/>
+        </w:rPr>
+      </w:pPr>
+      <w:r>
+        <w:rPr>
+          <w:rFonts w:cs="Calibri" w:cstheme="minorHAnsi" w:ascii="IBMPlexMono, monospace, ;Droid Sans Fallback;', ;Droid Sans Mono;, ;monospace;, monospace, ;Droid Sans Fallback;;font-weight: normal;font-size: 12px;line-height: 18px;white-space: pre;" w:hAnsi="IBMPlexMono, monospace, ;Droid Sans Fallback;', ;Droid Sans Mono;, ;monospace;, monospace, ;Droid Sans Fallback;;font-weight: normal;font-size: 12px;line-height: 18px;white-space: pre;"/>
+          <w:color w:val="000000"/>
+          <w:highlight w:val="yellow"/>
+          <w:highlight w:val="white"/>
+          <w:lang w:val="es-ES"/>
+        </w:rPr>
+        <w:t xml:space="preserve">   </w:t>
+      </w:r>
+      <w:r>
+        <w:rPr>
+          <w:rFonts w:cs="Calibri" w:cstheme="minorHAnsi" w:ascii="IBMPlexMono, monospace, ;Droid Sans Fallback;', ;Droid Sans Mono;, ;monospace;, monospace, ;Droid Sans Fallback;;font-weight: normal;font-size: 12px;line-height: 18px;white-space: pre;" w:hAnsi="IBMPlexMono, monospace, ;Droid Sans Fallback;', ;Droid Sans Mono;, ;monospace;, monospace, ;Droid Sans Fallback;;font-weight: normal;font-size: 12px;line-height: 18px;white-space: pre;"/>
+          <w:color w:val="000000"/>
+          <w:highlight w:val="yellow"/>
+          <w:highlight w:val="white"/>
+          <w:lang w:val="es-ES"/>
+        </w:rPr>
+        <w:t>{</w:t>
+      </w:r>
+    </w:p>
+    <w:p>
+      <w:pPr>
+        <w:pStyle w:val="Normal"/>
+        <w:ind w:left="2124" w:hanging="0"/>
+        <w:rPr>
+          <w:rFonts w:ascii="Calibri" w:hAnsi="Calibri" w:cs="Calibri" w:asciiTheme="minorHAnsi" w:cstheme="minorHAnsi" w:hAnsiTheme="minorHAnsi"/>
+          <w:color w:val="505050"/>
+          <w:highlight w:val="white"/>
+          <w:lang w:val="es-ES"/>
+        </w:rPr>
+      </w:pPr>
+      <w:r>
+        <w:rPr>
+          <w:rFonts w:ascii="IBMPlexMono, monospace, ;Droid Sans Fallback;', ;Droid Sans Mono;, ;monospace;, monospace, ;Droid Sans Fallback;;font-weight: normal;font-size: 12px;line-height: 18px;white-space: pre;" w:hAnsi="IBMPlexMono, monospace, ;Droid Sans Fallback;', ;Droid Sans Mono;, ;monospace;, monospace, ;Droid Sans Fallback;;font-weight: normal;font-size: 12px;line-height: 18px;white-space: pre;"/>
+          <w:color w:val="A31515"/>
+          <w:highlight w:val="yellow"/>
         </w:rPr>
         <w:t>"message"</w:t>
       </w:r>
       <w:r>
         <w:rPr>
-          <w:rFonts w:cs="Calibri" w:ascii="Calibri" w:hAnsi="Calibri" w:asciiTheme="minorHAnsi" w:cstheme="minorHAnsi" w:hAnsiTheme="minorHAnsi"/>
-          <w:color w:val="000000"/>
+          <w:rFonts w:ascii="IBMPlexMono, monospace, ;Droid Sans Fallback;', ;Droid Sans Mono;, ;monospace;, monospace, ;Droid Sans Fallback;;font-weight: normal;font-size: 12px;line-height: 18px;white-space: pre;" w:hAnsi="IBMPlexMono, monospace, ;Droid Sans Fallback;', ;Droid Sans Mono;, ;monospace;, monospace, ;Droid Sans Fallback;;font-weight: normal;font-size: 12px;line-height: 18px;white-space: pre;"/>
+          <w:color w:val="000000"/>
+          <w:highlight w:val="yellow"/>
         </w:rPr>
         <w:t xml:space="preserve">: </w:t>
       </w:r>
       <w:r>
         <w:rPr>
-          <w:rFonts w:cs="Calibri" w:ascii="Calibri" w:hAnsi="Calibri" w:asciiTheme="minorHAnsi" w:cstheme="minorHAnsi" w:hAnsiTheme="minorHAnsi"/>
+          <w:rFonts w:ascii="IBMPlexMono, monospace, ;Droid Sans Fallback;', ;Droid Sans Mono;, ;monospace;, monospace, ;Droid Sans Fallback;;font-weight: normal;font-size: 12px;line-height: 18px;white-space: pre;" w:hAnsi="IBMPlexMono, monospace, ;Droid Sans Fallback;', ;Droid Sans Mono;, ;monospace;, monospace, ;Droid Sans Fallback;;font-weight: normal;font-size: 12px;line-height: 18px;white-space: pre;"/>
           <w:color w:val="0451A5"/>
-        </w:rPr>
-        <w:t>"Creación del mensaje de FILE realizada con éxito"</w:t>
-      </w:r>
-      <w:r>
-        <w:rPr>
-          <w:rFonts w:cs="Calibri" w:ascii="Calibri" w:hAnsi="Calibri" w:asciiTheme="minorHAnsi" w:cstheme="minorHAnsi" w:hAnsiTheme="minorHAnsi"/>
-          <w:color w:val="000000"/>
+          <w:highlight w:val="yellow"/>
+        </w:rPr>
+        <w:t>"No se pudo crear el mensaje."</w:t>
+      </w:r>
+      <w:r>
+        <w:rPr>
+          <w:rFonts w:ascii="IBMPlexMono, monospace, ;Droid Sans Fallback;', ;Droid Sans Mono;, ;monospace;, monospace, ;Droid Sans Fallback;;font-weight: normal;font-size: 12px;line-height: 18px;white-space: pre;" w:hAnsi="IBMPlexMono, monospace, ;Droid Sans Fallback;', ;Droid Sans Mono;, ;monospace;, monospace, ;Droid Sans Fallback;;font-weight: normal;font-size: 12px;line-height: 18px;white-space: pre;"/>
+          <w:color w:val="000000"/>
+          <w:highlight w:val="yellow"/>
         </w:rPr>
         <w:t>,</w:t>
       </w:r>
@@ -10988,51 +11749,91 @@
     <w:p>
       <w:pPr>
         <w:pStyle w:val="Normal"/>
-        <w:shd w:val="clear" w:color="auto" w:fill="FFFFFE"/>
-        <w:spacing w:lineRule="atLeast" w:line="270"/>
-        <w:ind w:left="1776" w:hanging="0"/>
-        <w:rPr>
-          <w:rFonts w:ascii="Calibri" w:hAnsi="Calibri" w:cs="Calibri" w:asciiTheme="minorHAnsi" w:cstheme="minorHAnsi" w:hAnsiTheme="minorHAnsi"/>
-          <w:color w:val="000000"/>
-          <w:lang w:val="en-US"/>
-        </w:rPr>
-      </w:pPr>
-      <w:r>
-        <w:rPr>
-          <w:rFonts w:cs="Calibri" w:ascii="Calibri" w:hAnsi="Calibri" w:asciiTheme="minorHAnsi" w:cstheme="minorHAnsi" w:hAnsiTheme="minorHAnsi"/>
-          <w:color w:val="000000"/>
-        </w:rPr>
-        <w:t xml:space="preserve">    </w:t>
-      </w:r>
-      <w:r>
-        <w:rPr>
-          <w:rFonts w:cs="Calibri" w:ascii="Calibri" w:hAnsi="Calibri" w:asciiTheme="minorHAnsi" w:cstheme="minorHAnsi" w:hAnsiTheme="minorHAnsi"/>
-          <w:color w:val="A31515"/>
-          <w:lang w:val="en-US"/>
-        </w:rPr>
-        <w:t>"conversation_id"</w:t>
-      </w:r>
-      <w:r>
-        <w:rPr>
-          <w:rFonts w:cs="Calibri" w:ascii="Calibri" w:hAnsi="Calibri" w:asciiTheme="minorHAnsi" w:cstheme="minorHAnsi" w:hAnsiTheme="minorHAnsi"/>
-          <w:color w:val="000000"/>
-          <w:lang w:val="en-US"/>
+        <w:ind w:left="2124" w:hanging="0"/>
+        <w:rPr>
+          <w:rFonts w:ascii="Calibri" w:hAnsi="Calibri" w:cs="Calibri" w:asciiTheme="minorHAnsi" w:cstheme="minorHAnsi" w:hAnsiTheme="minorHAnsi"/>
+          <w:color w:val="505050"/>
+          <w:highlight w:val="white"/>
+          <w:lang w:val="es-ES"/>
+        </w:rPr>
+      </w:pPr>
+      <w:r>
+        <w:rPr>
+          <w:rFonts w:ascii="IBMPlexMono, monospace, ;Droid Sans Fallback;', ;Droid Sans Mono;, ;monospace;, monospace, ;Droid Sans Fallback;;font-weight: normal;font-size: 12px;line-height: 18px;white-space: pre;" w:hAnsi="IBMPlexMono, monospace, ;Droid Sans Fallback;', ;Droid Sans Mono;, ;monospace;, monospace, ;Droid Sans Fallback;;font-weight: normal;font-size: 12px;line-height: 18px;white-space: pre;"/>
+          <w:color w:val="A31515"/>
+          <w:highlight w:val="yellow"/>
+        </w:rPr>
+        <w:t>"messages_with_error"</w:t>
+      </w:r>
+      <w:r>
+        <w:rPr>
+          <w:rFonts w:ascii="IBMPlexMono, monospace, ;Droid Sans Fallback;', ;Droid Sans Mono;, ;monospace;, monospace, ;Droid Sans Fallback;;font-weight: normal;font-size: 12px;line-height: 18px;white-space: pre;" w:hAnsi="IBMPlexMono, monospace, ;Droid Sans Fallback;', ;Droid Sans Mono;, ;monospace;, monospace, ;Droid Sans Fallback;;font-weight: normal;font-size: 12px;line-height: 18px;white-space: pre;"/>
+          <w:color w:val="000000"/>
+          <w:highlight w:val="yellow"/>
+        </w:rPr>
+        <w:t>: [</w:t>
+      </w:r>
+    </w:p>
+    <w:p>
+      <w:pPr>
+        <w:pStyle w:val="Normal"/>
+        <w:ind w:left="2124" w:hanging="0"/>
+        <w:rPr>
+          <w:rFonts w:ascii="Calibri" w:hAnsi="Calibri" w:cs="Calibri" w:asciiTheme="minorHAnsi" w:cstheme="minorHAnsi" w:hAnsiTheme="minorHAnsi"/>
+          <w:color w:val="505050"/>
+          <w:highlight w:val="white"/>
+          <w:lang w:val="es-ES"/>
+        </w:rPr>
+      </w:pPr>
+      <w:r>
+        <w:rPr>
+          <w:rFonts w:ascii="IBMPlexMono, monospace, ;Droid Sans Fallback;', ;Droid Sans Mono;, ;monospace;, monospace, ;Droid Sans Fallback;;font-weight: normal;font-size: 12px;line-height: 18px;white-space: pre;" w:hAnsi="IBMPlexMono, monospace, ;Droid Sans Fallback;', ;Droid Sans Mono;, ;monospace;, monospace, ;Droid Sans Fallback;;font-weight: normal;font-size: 12px;line-height: 18px;white-space: pre;"/>
+          <w:color w:val="000000"/>
+          <w:highlight w:val="yellow"/>
+        </w:rPr>
+        <w:t>{</w:t>
+      </w:r>
+    </w:p>
+    <w:p>
+      <w:pPr>
+        <w:pStyle w:val="Normal"/>
+        <w:ind w:left="2124" w:hanging="0"/>
+        <w:rPr>
+          <w:rFonts w:ascii="Calibri" w:hAnsi="Calibri" w:cs="Calibri" w:asciiTheme="minorHAnsi" w:cstheme="minorHAnsi" w:hAnsiTheme="minorHAnsi"/>
+          <w:color w:val="505050"/>
+          <w:highlight w:val="white"/>
+          <w:lang w:val="es-ES"/>
+        </w:rPr>
+      </w:pPr>
+      <w:r>
+        <w:rPr>
+          <w:rFonts w:ascii="IBMPlexMono, monospace, ;Droid Sans Fallback;', ;Droid Sans Mono;, ;monospace;, monospace, ;Droid Sans Fallback;;font-weight: normal;font-size: 12px;line-height: 18px;white-space: pre;" w:hAnsi="IBMPlexMono, monospace, ;Droid Sans Fallback;', ;Droid Sans Mono;, ;monospace;, monospace, ;Droid Sans Fallback;;font-weight: normal;font-size: 12px;line-height: 18px;white-space: pre;"/>
+          <w:color w:val="A31515"/>
+          <w:highlight w:val="yellow"/>
+        </w:rPr>
+        <w:t>"index"</w:t>
+      </w:r>
+      <w:r>
+        <w:rPr>
+          <w:rFonts w:ascii="IBMPlexMono, monospace, ;Droid Sans Fallback;', ;Droid Sans Mono;, ;monospace;, monospace, ;Droid Sans Fallback;;font-weight: normal;font-size: 12px;line-height: 18px;white-space: pre;" w:hAnsi="IBMPlexMono, monospace, ;Droid Sans Fallback;', ;Droid Sans Mono;, ;monospace;, monospace, ;Droid Sans Fallback;;font-weight: normal;font-size: 12px;line-height: 18px;white-space: pre;"/>
+          <w:color w:val="000000"/>
+          <w:highlight w:val="yellow"/>
         </w:rPr>
         <w:t xml:space="preserve">: </w:t>
       </w:r>
       <w:r>
         <w:rPr>
-          <w:rFonts w:cs="Calibri" w:ascii="Calibri" w:hAnsi="Calibri" w:asciiTheme="minorHAnsi" w:cstheme="minorHAnsi" w:hAnsiTheme="minorHAnsi"/>
+          <w:rFonts w:ascii="IBMPlexMono, monospace, ;Droid Sans Fallback;', ;Droid Sans Mono;, ;monospace;, monospace, ;Droid Sans Fallback;;font-weight: normal;font-size: 12px;line-height: 18px;white-space: pre;" w:hAnsi="IBMPlexMono, monospace, ;Droid Sans Fallback;', ;Droid Sans Mono;, ;monospace;, monospace, ;Droid Sans Fallback;;font-weight: normal;font-size: 12px;line-height: 18px;white-space: pre;"/>
           <w:color w:val="098658"/>
-          <w:lang w:val="en-US"/>
+          <w:highlight w:val="yellow"/>
         </w:rPr>
         <w:t>1</w:t>
       </w:r>
       <w:r>
         <w:rPr>
-          <w:rFonts w:cs="Calibri" w:ascii="Calibri" w:hAnsi="Calibri" w:asciiTheme="minorHAnsi" w:cstheme="minorHAnsi" w:hAnsiTheme="minorHAnsi"/>
-          <w:color w:val="000000"/>
-          <w:lang w:val="en-US"/>
+          <w:rFonts w:ascii="IBMPlexMono, monospace, ;Droid Sans Fallback;', ;Droid Sans Mono;, ;monospace;, monospace, ;Droid Sans Fallback;;font-weight: normal;font-size: 12px;line-height: 18px;white-space: pre;" w:hAnsi="IBMPlexMono, monospace, ;Droid Sans Fallback;', ;Droid Sans Mono;, ;monospace;, monospace, ;Droid Sans Fallback;;font-weight: normal;font-size: 12px;line-height: 18px;white-space: pre;"/>
+          <w:color w:val="000000"/>
+          <w:highlight w:val="yellow"/>
         </w:rPr>
         <w:t>,</w:t>
       </w:r>
@@ -11040,52 +11841,43 @@
     <w:p>
       <w:pPr>
         <w:pStyle w:val="Normal"/>
-        <w:shd w:val="clear" w:color="auto" w:fill="FFFFFE"/>
-        <w:spacing w:lineRule="atLeast" w:line="270"/>
-        <w:ind w:left="1776" w:hanging="0"/>
-        <w:rPr>
-          <w:rFonts w:ascii="Calibri" w:hAnsi="Calibri" w:cs="Calibri" w:asciiTheme="minorHAnsi" w:cstheme="minorHAnsi" w:hAnsiTheme="minorHAnsi"/>
-          <w:color w:val="000000"/>
-          <w:lang w:val="en-US"/>
-        </w:rPr>
-      </w:pPr>
-      <w:r>
-        <w:rPr>
-          <w:rFonts w:cs="Calibri" w:ascii="Calibri" w:hAnsi="Calibri" w:asciiTheme="minorHAnsi" w:cstheme="minorHAnsi" w:hAnsiTheme="minorHAnsi"/>
-          <w:color w:val="000000"/>
-          <w:lang w:val="en-US"/>
-        </w:rPr>
-        <w:t xml:space="preserve">    </w:t>
-      </w:r>
-      <w:r>
-        <w:rPr>
-          <w:rFonts w:cs="Calibri" w:ascii="Calibri" w:hAnsi="Calibri" w:asciiTheme="minorHAnsi" w:cstheme="minorHAnsi" w:hAnsiTheme="minorHAnsi"/>
-          <w:color w:val="A31515"/>
-          <w:lang w:val="en-US"/>
-        </w:rPr>
-        <w:t>"sender_id"</w:t>
-      </w:r>
-      <w:r>
-        <w:rPr>
-          <w:rFonts w:cs="Calibri" w:ascii="Calibri" w:hAnsi="Calibri" w:asciiTheme="minorHAnsi" w:cstheme="minorHAnsi" w:hAnsiTheme="minorHAnsi"/>
-          <w:color w:val="000000"/>
-          <w:lang w:val="en-US"/>
+        <w:ind w:left="2124" w:hanging="0"/>
+        <w:rPr>
+          <w:rFonts w:ascii="Calibri" w:hAnsi="Calibri" w:cs="Calibri" w:asciiTheme="minorHAnsi" w:cstheme="minorHAnsi" w:hAnsiTheme="minorHAnsi"/>
+          <w:color w:val="505050"/>
+          <w:highlight w:val="white"/>
+          <w:lang w:val="es-ES"/>
+        </w:rPr>
+      </w:pPr>
+      <w:r>
+        <w:rPr>
+          <w:rFonts w:ascii="IBMPlexMono, monospace, ;Droid Sans Fallback;', ;Droid Sans Mono;, ;monospace;, monospace, ;Droid Sans Fallback;;font-weight: normal;font-size: 12px;line-height: 18px;white-space: pre;" w:hAnsi="IBMPlexMono, monospace, ;Droid Sans Fallback;', ;Droid Sans Mono;, ;monospace;, monospace, ;Droid Sans Fallback;;font-weight: normal;font-size: 12px;line-height: 18px;white-space: pre;"/>
+          <w:color w:val="A31515"/>
+          <w:highlight w:val="yellow"/>
+        </w:rPr>
+        <w:t>"original_file"</w:t>
+      </w:r>
+      <w:r>
+        <w:rPr>
+          <w:rFonts w:ascii="IBMPlexMono, monospace, ;Droid Sans Fallback;', ;Droid Sans Mono;, ;monospace;, monospace, ;Droid Sans Fallback;;font-weight: normal;font-size: 12px;line-height: 18px;white-space: pre;" w:hAnsi="IBMPlexMono, monospace, ;Droid Sans Fallback;', ;Droid Sans Mono;, ;monospace;, monospace, ;Droid Sans Fallback;;font-weight: normal;font-size: 12px;line-height: 18px;white-space: pre;"/>
+          <w:color w:val="000000"/>
+          <w:highlight w:val="yellow"/>
         </w:rPr>
         <w:t xml:space="preserve">: </w:t>
       </w:r>
       <w:r>
         <w:rPr>
-          <w:rFonts w:cs="Calibri" w:ascii="Calibri" w:hAnsi="Calibri" w:asciiTheme="minorHAnsi" w:cstheme="minorHAnsi" w:hAnsiTheme="minorHAnsi"/>
-          <w:color w:val="098658"/>
-          <w:lang w:val="en-US"/>
-        </w:rPr>
-        <w:t>1</w:t>
-      </w:r>
-      <w:r>
-        <w:rPr>
-          <w:rFonts w:cs="Calibri" w:ascii="Calibri" w:hAnsi="Calibri" w:asciiTheme="minorHAnsi" w:cstheme="minorHAnsi" w:hAnsiTheme="minorHAnsi"/>
-          <w:color w:val="000000"/>
-          <w:lang w:val="en-US"/>
+          <w:rFonts w:ascii="IBMPlexMono, monospace, ;Droid Sans Fallback;', ;Droid Sans Mono;, ;monospace;, monospace, ;Droid Sans Fallback;;font-weight: normal;font-size: 12px;line-height: 18px;white-space: pre;" w:hAnsi="IBMPlexMono, monospace, ;Droid Sans Fallback;', ;Droid Sans Mono;, ;monospace;, monospace, ;Droid Sans Fallback;;font-weight: normal;font-size: 12px;line-height: 18px;white-space: pre;"/>
+          <w:color w:val="0451A5"/>
+          <w:highlight w:val="yellow"/>
+        </w:rPr>
+        <w:t>"Captura de pantalla de 2021-09-15 12-29-40.png"</w:t>
+      </w:r>
+      <w:r>
+        <w:rPr>
+          <w:rFonts w:ascii="IBMPlexMono, monospace, ;Droid Sans Fallback;', ;Droid Sans Mono;, ;monospace;, monospace, ;Droid Sans Fallback;;font-weight: normal;font-size: 12px;line-height: 18px;white-space: pre;" w:hAnsi="IBMPlexMono, monospace, ;Droid Sans Fallback;', ;Droid Sans Mono;, ;monospace;, monospace, ;Droid Sans Fallback;;font-weight: normal;font-size: 12px;line-height: 18px;white-space: pre;"/>
+          <w:color w:val="000000"/>
+          <w:highlight w:val="yellow"/>
         </w:rPr>
         <w:t>,</w:t>
       </w:r>
@@ -11093,452 +11885,55 @@
     <w:p>
       <w:pPr>
         <w:pStyle w:val="Normal"/>
-        <w:shd w:val="clear" w:color="auto" w:fill="FFFFFE"/>
-        <w:spacing w:lineRule="atLeast" w:line="270"/>
-        <w:ind w:left="1776" w:hanging="0"/>
-        <w:rPr>
-          <w:rFonts w:ascii="Calibri" w:hAnsi="Calibri" w:cs="Calibri" w:asciiTheme="minorHAnsi" w:cstheme="minorHAnsi" w:hAnsiTheme="minorHAnsi"/>
-          <w:color w:val="000000"/>
-          <w:lang w:val="en-US"/>
-        </w:rPr>
-      </w:pPr>
-      <w:r>
-        <w:rPr>
-          <w:rFonts w:cs="Calibri" w:ascii="Calibri" w:hAnsi="Calibri" w:asciiTheme="minorHAnsi" w:cstheme="minorHAnsi" w:hAnsiTheme="minorHAnsi"/>
-          <w:color w:val="000000"/>
-          <w:lang w:val="en-US"/>
-        </w:rPr>
-        <w:t xml:space="preserve">    </w:t>
-      </w:r>
-      <w:r>
-        <w:rPr>
-          <w:rFonts w:cs="Calibri" w:ascii="Calibri" w:hAnsi="Calibri" w:asciiTheme="minorHAnsi" w:cstheme="minorHAnsi" w:hAnsiTheme="minorHAnsi"/>
-          <w:color w:val="A31515"/>
-          <w:lang w:val="en-US"/>
-        </w:rPr>
-        <w:t>"message_created"</w:t>
-      </w:r>
-      <w:r>
-        <w:rPr>
-          <w:rFonts w:cs="Calibri" w:ascii="Calibri" w:hAnsi="Calibri" w:asciiTheme="minorHAnsi" w:cstheme="minorHAnsi" w:hAnsiTheme="minorHAnsi"/>
-          <w:color w:val="000000"/>
-          <w:lang w:val="en-US"/>
-        </w:rPr>
-        <w:t>: [</w:t>
-      </w:r>
-    </w:p>
-    <w:p>
-      <w:pPr>
-        <w:pStyle w:val="Normal"/>
-        <w:shd w:val="clear" w:color="auto" w:fill="FFFFFE"/>
-        <w:spacing w:lineRule="atLeast" w:line="270"/>
-        <w:ind w:left="1776" w:hanging="0"/>
-        <w:rPr>
-          <w:rFonts w:ascii="Calibri" w:hAnsi="Calibri" w:cs="Calibri" w:asciiTheme="minorHAnsi" w:cstheme="minorHAnsi" w:hAnsiTheme="minorHAnsi"/>
-          <w:color w:val="000000"/>
-          <w:lang w:val="en-US"/>
-        </w:rPr>
-      </w:pPr>
-      <w:r>
-        <w:rPr>
-          <w:rFonts w:cs="Calibri" w:ascii="Calibri" w:hAnsi="Calibri" w:asciiTheme="minorHAnsi" w:cstheme="minorHAnsi" w:hAnsiTheme="minorHAnsi"/>
-          <w:color w:val="000000"/>
-          <w:lang w:val="en-US"/>
-        </w:rPr>
-        <w:t xml:space="preserve">        </w:t>
-      </w:r>
-      <w:r>
-        <w:rPr>
-          <w:rFonts w:cs="Calibri" w:ascii="Calibri" w:hAnsi="Calibri" w:asciiTheme="minorHAnsi" w:cstheme="minorHAnsi" w:hAnsiTheme="minorHAnsi"/>
-          <w:color w:val="000000"/>
-          <w:lang w:val="en-US"/>
-        </w:rPr>
-        <w:t>{</w:t>
-      </w:r>
-    </w:p>
-    <w:p>
-      <w:pPr>
-        <w:pStyle w:val="Normal"/>
-        <w:shd w:val="clear" w:color="auto" w:fill="FFFFFE"/>
-        <w:spacing w:lineRule="atLeast" w:line="270"/>
-        <w:ind w:left="1776" w:hanging="0"/>
-        <w:rPr>
-          <w:rFonts w:ascii="Calibri" w:hAnsi="Calibri" w:cs="Calibri" w:asciiTheme="minorHAnsi" w:cstheme="minorHAnsi" w:hAnsiTheme="minorHAnsi"/>
-          <w:color w:val="000000"/>
-          <w:lang w:val="en-US"/>
-        </w:rPr>
-      </w:pPr>
-      <w:r>
-        <w:rPr>
-          <w:rFonts w:cs="Calibri" w:ascii="Calibri" w:hAnsi="Calibri" w:asciiTheme="minorHAnsi" w:cstheme="minorHAnsi" w:hAnsiTheme="minorHAnsi"/>
-          <w:color w:val="000000"/>
-          <w:lang w:val="en-US"/>
-        </w:rPr>
-        <w:t xml:space="preserve">            </w:t>
-      </w:r>
-      <w:r>
-        <w:rPr>
-          <w:rFonts w:cs="Calibri" w:ascii="Calibri" w:hAnsi="Calibri" w:asciiTheme="minorHAnsi" w:cstheme="minorHAnsi" w:hAnsiTheme="minorHAnsi"/>
-          <w:color w:val="A31515"/>
-          <w:lang w:val="en-US"/>
-        </w:rPr>
-        <w:t>"file"</w:t>
-      </w:r>
-      <w:r>
-        <w:rPr>
-          <w:rFonts w:cs="Calibri" w:ascii="Calibri" w:hAnsi="Calibri" w:asciiTheme="minorHAnsi" w:cstheme="minorHAnsi" w:hAnsiTheme="minorHAnsi"/>
-          <w:color w:val="000000"/>
-          <w:lang w:val="en-US"/>
+        <w:ind w:left="2124" w:hanging="0"/>
+        <w:rPr>
+          <w:rFonts w:ascii="Calibri" w:hAnsi="Calibri" w:cs="Calibri" w:asciiTheme="minorHAnsi" w:cstheme="minorHAnsi" w:hAnsiTheme="minorHAnsi"/>
+          <w:color w:val="505050"/>
+          <w:highlight w:val="white"/>
+          <w:lang w:val="es-ES"/>
+        </w:rPr>
+      </w:pPr>
+      <w:r>
+        <w:rPr>
+          <w:rFonts w:ascii="IBMPlexMono, monospace, ;Droid Sans Fallback;', ;Droid Sans Mono;, ;monospace;, monospace, ;Droid Sans Fallback;;font-weight: normal;font-size: 12px;line-height: 18px;white-space: pre;" w:hAnsi="IBMPlexMono, monospace, ;Droid Sans Fallback;', ;Droid Sans Mono;, ;monospace;, monospace, ;Droid Sans Fallback;;font-weight: normal;font-size: 12px;line-height: 18px;white-space: pre;"/>
+          <w:color w:val="A31515"/>
+          <w:highlight w:val="yellow"/>
+        </w:rPr>
+        <w:t>"text_error"</w:t>
+      </w:r>
+      <w:r>
+        <w:rPr>
+          <w:rFonts w:ascii="IBMPlexMono, monospace, ;Droid Sans Fallback;', ;Droid Sans Mono;, ;monospace;, monospace, ;Droid Sans Fallback;;font-weight: normal;font-size: 12px;line-height: 18px;white-space: pre;" w:hAnsi="IBMPlexMono, monospace, ;Droid Sans Fallback;', ;Droid Sans Mono;, ;monospace;, monospace, ;Droid Sans Fallback;;font-weight: normal;font-size: 12px;line-height: 18px;white-space: pre;"/>
+          <w:color w:val="000000"/>
+          <w:highlight w:val="yellow"/>
         </w:rPr>
         <w:t xml:space="preserve">: </w:t>
       </w:r>
       <w:r>
         <w:rPr>
-          <w:rFonts w:cs="Calibri" w:ascii="Calibri" w:hAnsi="Calibri" w:asciiTheme="minorHAnsi" w:cstheme="minorHAnsi" w:hAnsiTheme="minorHAnsi"/>
+          <w:rFonts w:ascii="IBMPlexMono, monospace, ;Droid Sans Fallback;', ;Droid Sans Mono;, ;monospace;, monospace, ;Droid Sans Fallback;;font-weight: normal;font-size: 12px;line-height: 18px;white-space: pre;" w:hAnsi="IBMPlexMono, monospace, ;Droid Sans Fallback;', ;Droid Sans Mono;, ;monospace;, monospace, ;Droid Sans Fallback;;font-weight: normal;font-size: 12px;line-height: 18px;white-space: pre;"/>
           <w:color w:val="0451A5"/>
-          <w:lang w:val="en-US"/>
-        </w:rPr>
-        <w:t>"files/landingtridelco-6_1652737989.jpg"</w:t>
-      </w:r>
-      <w:r>
-        <w:rPr>
-          <w:rFonts w:cs="Calibri" w:ascii="Calibri" w:hAnsi="Calibri" w:asciiTheme="minorHAnsi" w:cstheme="minorHAnsi" w:hAnsiTheme="minorHAnsi"/>
-          <w:color w:val="000000"/>
-          <w:lang w:val="en-US"/>
-        </w:rPr>
-        <w:t>,</w:t>
-      </w:r>
-    </w:p>
-    <w:p>
-      <w:pPr>
-        <w:pStyle w:val="Normal"/>
-        <w:shd w:val="clear" w:color="auto" w:fill="FFFFFE"/>
-        <w:spacing w:lineRule="atLeast" w:line="270"/>
-        <w:ind w:left="1776" w:hanging="0"/>
-        <w:rPr>
-          <w:rFonts w:ascii="Calibri" w:hAnsi="Calibri" w:cs="Calibri" w:asciiTheme="minorHAnsi" w:cstheme="minorHAnsi" w:hAnsiTheme="minorHAnsi"/>
-          <w:color w:val="000000"/>
-          <w:lang w:val="en-US"/>
-        </w:rPr>
-      </w:pPr>
-      <w:r>
-        <w:rPr>
-          <w:rFonts w:cs="Calibri" w:ascii="Calibri" w:hAnsi="Calibri" w:asciiTheme="minorHAnsi" w:cstheme="minorHAnsi" w:hAnsiTheme="minorHAnsi"/>
-          <w:color w:val="000000"/>
-          <w:lang w:val="en-US"/>
-        </w:rPr>
-        <w:t xml:space="preserve">            </w:t>
-      </w:r>
-      <w:r>
-        <w:rPr>
-          <w:rFonts w:cs="Calibri" w:ascii="Calibri" w:hAnsi="Calibri" w:asciiTheme="minorHAnsi" w:cstheme="minorHAnsi" w:hAnsiTheme="minorHAnsi"/>
-          <w:color w:val="A31515"/>
-          <w:lang w:val="en-US"/>
-        </w:rPr>
-        <w:t>"original_file"</w:t>
-      </w:r>
-      <w:r>
-        <w:rPr>
-          <w:rFonts w:cs="Calibri" w:ascii="Calibri" w:hAnsi="Calibri" w:asciiTheme="minorHAnsi" w:cstheme="minorHAnsi" w:hAnsiTheme="minorHAnsi"/>
-          <w:color w:val="000000"/>
-          <w:lang w:val="en-US"/>
-        </w:rPr>
-        <w:t xml:space="preserve">: </w:t>
-      </w:r>
-      <w:r>
-        <w:rPr>
-          <w:rFonts w:cs="Calibri" w:ascii="Calibri" w:hAnsi="Calibri" w:asciiTheme="minorHAnsi" w:cstheme="minorHAnsi" w:hAnsiTheme="minorHAnsi"/>
-          <w:color w:val="0451A5"/>
-          <w:lang w:val="en-US"/>
-        </w:rPr>
-        <w:t>"landingtridelco-6.jpg"</w:t>
-      </w:r>
-      <w:r>
-        <w:rPr>
-          <w:rFonts w:cs="Calibri" w:ascii="Calibri" w:hAnsi="Calibri" w:asciiTheme="minorHAnsi" w:cstheme="minorHAnsi" w:hAnsiTheme="minorHAnsi"/>
-          <w:color w:val="000000"/>
-          <w:lang w:val="en-US"/>
-        </w:rPr>
-        <w:t>,</w:t>
-      </w:r>
-    </w:p>
-    <w:p>
-      <w:pPr>
-        <w:pStyle w:val="Normal"/>
-        <w:shd w:val="clear" w:color="auto" w:fill="FFFFFE"/>
-        <w:spacing w:lineRule="atLeast" w:line="270"/>
-        <w:ind w:left="1776" w:hanging="0"/>
-        <w:rPr>
-          <w:rFonts w:ascii="Calibri" w:hAnsi="Calibri" w:cs="Calibri" w:asciiTheme="minorHAnsi" w:cstheme="minorHAnsi" w:hAnsiTheme="minorHAnsi"/>
-          <w:color w:val="000000"/>
-          <w:lang w:val="en-US"/>
-        </w:rPr>
-      </w:pPr>
-      <w:r>
-        <w:rPr>
-          <w:rFonts w:cs="Calibri" w:ascii="Calibri" w:hAnsi="Calibri" w:asciiTheme="minorHAnsi" w:cstheme="minorHAnsi" w:hAnsiTheme="minorHAnsi"/>
-          <w:color w:val="000000"/>
-          <w:lang w:val="en-US"/>
-        </w:rPr>
-        <w:t xml:space="preserve">            </w:t>
-      </w:r>
-      <w:r>
-        <w:rPr>
-          <w:rFonts w:cs="Calibri" w:ascii="Calibri" w:hAnsi="Calibri" w:asciiTheme="minorHAnsi" w:cstheme="minorHAnsi" w:hAnsiTheme="minorHAnsi"/>
-          <w:color w:val="A31515"/>
-          <w:lang w:val="en-US"/>
-        </w:rPr>
-        <w:t>"description"</w:t>
-      </w:r>
-      <w:r>
-        <w:rPr>
-          <w:rFonts w:cs="Calibri" w:ascii="Calibri" w:hAnsi="Calibri" w:asciiTheme="minorHAnsi" w:cstheme="minorHAnsi" w:hAnsiTheme="minorHAnsi"/>
-          <w:color w:val="000000"/>
-          <w:lang w:val="en-US"/>
-        </w:rPr>
-        <w:t xml:space="preserve">: </w:t>
-      </w:r>
-      <w:r>
-        <w:rPr>
-          <w:rFonts w:cs="Calibri" w:ascii="Calibri" w:hAnsi="Calibri" w:asciiTheme="minorHAnsi" w:cstheme="minorHAnsi" w:hAnsiTheme="minorHAnsi"/>
-          <w:color w:val="0451A5"/>
-          <w:lang w:val="en-US"/>
-        </w:rPr>
-        <w:t>"Landing6"</w:t>
-      </w:r>
-    </w:p>
-    <w:p>
-      <w:pPr>
-        <w:pStyle w:val="Normal"/>
-        <w:shd w:val="clear" w:color="auto" w:fill="FFFFFE"/>
-        <w:spacing w:lineRule="atLeast" w:line="270"/>
-        <w:ind w:left="1776" w:hanging="0"/>
-        <w:rPr>
-          <w:rFonts w:ascii="Calibri" w:hAnsi="Calibri" w:cs="Calibri" w:asciiTheme="minorHAnsi" w:cstheme="minorHAnsi" w:hAnsiTheme="minorHAnsi"/>
-          <w:color w:val="000000"/>
-          <w:lang w:val="en-US"/>
-        </w:rPr>
-      </w:pPr>
-      <w:r>
-        <w:rPr>
-          <w:rFonts w:cs="Calibri" w:ascii="Calibri" w:hAnsi="Calibri" w:asciiTheme="minorHAnsi" w:cstheme="minorHAnsi" w:hAnsiTheme="minorHAnsi"/>
-          <w:color w:val="000000"/>
-          <w:lang w:val="en-US"/>
-        </w:rPr>
-        <w:t xml:space="preserve">        </w:t>
-      </w:r>
-      <w:r>
-        <w:rPr>
-          <w:rFonts w:cs="Calibri" w:ascii="Calibri" w:hAnsi="Calibri" w:asciiTheme="minorHAnsi" w:cstheme="minorHAnsi" w:hAnsiTheme="minorHAnsi"/>
-          <w:color w:val="000000"/>
-          <w:lang w:val="en-US"/>
-        </w:rPr>
-        <w:t>},</w:t>
-      </w:r>
-    </w:p>
-    <w:p>
-      <w:pPr>
-        <w:pStyle w:val="Normal"/>
-        <w:shd w:val="clear" w:color="auto" w:fill="FFFFFE"/>
-        <w:spacing w:lineRule="atLeast" w:line="270"/>
-        <w:ind w:left="1776" w:hanging="0"/>
-        <w:rPr>
-          <w:rFonts w:ascii="Calibri" w:hAnsi="Calibri" w:cs="Calibri" w:asciiTheme="minorHAnsi" w:cstheme="minorHAnsi" w:hAnsiTheme="minorHAnsi"/>
-          <w:color w:val="000000"/>
-          <w:lang w:val="en-US"/>
-        </w:rPr>
-      </w:pPr>
-      <w:r>
-        <w:rPr>
-          <w:rFonts w:cs="Calibri" w:ascii="Calibri" w:hAnsi="Calibri" w:asciiTheme="minorHAnsi" w:cstheme="minorHAnsi" w:hAnsiTheme="minorHAnsi"/>
-          <w:color w:val="000000"/>
-          <w:lang w:val="en-US"/>
-        </w:rPr>
-        <w:t xml:space="preserve">        </w:t>
-      </w:r>
-      <w:r>
-        <w:rPr>
-          <w:rFonts w:cs="Calibri" w:ascii="Calibri" w:hAnsi="Calibri" w:asciiTheme="minorHAnsi" w:cstheme="minorHAnsi" w:hAnsiTheme="minorHAnsi"/>
-          <w:color w:val="000000"/>
-          <w:lang w:val="en-US"/>
-        </w:rPr>
-        <w:t>{</w:t>
-      </w:r>
-    </w:p>
-    <w:p>
-      <w:pPr>
-        <w:pStyle w:val="Normal"/>
-        <w:shd w:val="clear" w:color="auto" w:fill="FFFFFE"/>
-        <w:spacing w:lineRule="atLeast" w:line="270"/>
-        <w:ind w:left="1776" w:hanging="0"/>
-        <w:rPr>
-          <w:rFonts w:ascii="Calibri" w:hAnsi="Calibri" w:cs="Calibri" w:asciiTheme="minorHAnsi" w:cstheme="minorHAnsi" w:hAnsiTheme="minorHAnsi"/>
-          <w:color w:val="000000"/>
-          <w:lang w:val="en-US"/>
-        </w:rPr>
-      </w:pPr>
-      <w:r>
-        <w:rPr>
-          <w:rFonts w:cs="Calibri" w:ascii="Calibri" w:hAnsi="Calibri" w:asciiTheme="minorHAnsi" w:cstheme="minorHAnsi" w:hAnsiTheme="minorHAnsi"/>
-          <w:color w:val="000000"/>
-          <w:lang w:val="en-US"/>
-        </w:rPr>
-        <w:t xml:space="preserve">            </w:t>
-      </w:r>
-      <w:r>
-        <w:rPr>
-          <w:rFonts w:cs="Calibri" w:ascii="Calibri" w:hAnsi="Calibri" w:asciiTheme="minorHAnsi" w:cstheme="minorHAnsi" w:hAnsiTheme="minorHAnsi"/>
-          <w:color w:val="A31515"/>
-          <w:lang w:val="en-US"/>
-        </w:rPr>
-        <w:t>"file"</w:t>
-      </w:r>
-      <w:r>
-        <w:rPr>
-          <w:rFonts w:cs="Calibri" w:ascii="Calibri" w:hAnsi="Calibri" w:asciiTheme="minorHAnsi" w:cstheme="minorHAnsi" w:hAnsiTheme="minorHAnsi"/>
-          <w:color w:val="000000"/>
-          <w:lang w:val="en-US"/>
-        </w:rPr>
-        <w:t xml:space="preserve">: </w:t>
-      </w:r>
-      <w:r>
-        <w:rPr>
-          <w:rFonts w:cs="Calibri" w:ascii="Calibri" w:hAnsi="Calibri" w:asciiTheme="minorHAnsi" w:cstheme="minorHAnsi" w:hAnsiTheme="minorHAnsi"/>
-          <w:color w:val="0451A5"/>
-          <w:lang w:val="en-US"/>
-        </w:rPr>
-        <w:t>"files/landingtridelco-9_1652737989.jpg"</w:t>
-      </w:r>
-      <w:r>
-        <w:rPr>
-          <w:rFonts w:cs="Calibri" w:ascii="Calibri" w:hAnsi="Calibri" w:asciiTheme="minorHAnsi" w:cstheme="minorHAnsi" w:hAnsiTheme="minorHAnsi"/>
-          <w:color w:val="000000"/>
-          <w:lang w:val="en-US"/>
-        </w:rPr>
-        <w:t>,</w:t>
-      </w:r>
-    </w:p>
-    <w:p>
-      <w:pPr>
-        <w:pStyle w:val="Normal"/>
-        <w:shd w:val="clear" w:color="auto" w:fill="FFFFFE"/>
-        <w:spacing w:lineRule="atLeast" w:line="270"/>
-        <w:ind w:left="1776" w:hanging="0"/>
-        <w:rPr>
-          <w:rFonts w:ascii="Calibri" w:hAnsi="Calibri" w:cs="Calibri" w:asciiTheme="minorHAnsi" w:cstheme="minorHAnsi" w:hAnsiTheme="minorHAnsi"/>
-          <w:color w:val="000000"/>
-          <w:lang w:val="en-US"/>
-        </w:rPr>
-      </w:pPr>
-      <w:r>
-        <w:rPr>
-          <w:rFonts w:cs="Calibri" w:ascii="Calibri" w:hAnsi="Calibri" w:asciiTheme="minorHAnsi" w:cstheme="minorHAnsi" w:hAnsiTheme="minorHAnsi"/>
-          <w:color w:val="000000"/>
-          <w:lang w:val="en-US"/>
-        </w:rPr>
-        <w:t xml:space="preserve">            </w:t>
-      </w:r>
-      <w:r>
-        <w:rPr>
-          <w:rFonts w:cs="Calibri" w:ascii="Calibri" w:hAnsi="Calibri" w:asciiTheme="minorHAnsi" w:cstheme="minorHAnsi" w:hAnsiTheme="minorHAnsi"/>
-          <w:color w:val="A31515"/>
-          <w:lang w:val="en-US"/>
-        </w:rPr>
-        <w:t>"original_file"</w:t>
-      </w:r>
-      <w:r>
-        <w:rPr>
-          <w:rFonts w:cs="Calibri" w:ascii="Calibri" w:hAnsi="Calibri" w:asciiTheme="minorHAnsi" w:cstheme="minorHAnsi" w:hAnsiTheme="minorHAnsi"/>
-          <w:color w:val="000000"/>
-          <w:lang w:val="en-US"/>
-        </w:rPr>
-        <w:t xml:space="preserve">: </w:t>
-      </w:r>
-      <w:r>
-        <w:rPr>
-          <w:rFonts w:cs="Calibri" w:ascii="Calibri" w:hAnsi="Calibri" w:asciiTheme="minorHAnsi" w:cstheme="minorHAnsi" w:hAnsiTheme="minorHAnsi"/>
-          <w:color w:val="0451A5"/>
-          <w:lang w:val="en-US"/>
-        </w:rPr>
-        <w:t>"landingtridelco-9.jpg"</w:t>
-      </w:r>
-      <w:r>
-        <w:rPr>
-          <w:rFonts w:cs="Calibri" w:ascii="Calibri" w:hAnsi="Calibri" w:asciiTheme="minorHAnsi" w:cstheme="minorHAnsi" w:hAnsiTheme="minorHAnsi"/>
-          <w:color w:val="000000"/>
-          <w:lang w:val="en-US"/>
-        </w:rPr>
-        <w:t>,</w:t>
-      </w:r>
-    </w:p>
-    <w:p>
-      <w:pPr>
-        <w:pStyle w:val="Normal"/>
-        <w:shd w:val="clear" w:color="auto" w:fill="FFFFFE"/>
-        <w:spacing w:lineRule="atLeast" w:line="270"/>
-        <w:ind w:left="1776" w:hanging="0"/>
-        <w:rPr>
-          <w:rFonts w:ascii="Calibri" w:hAnsi="Calibri" w:cs="Calibri" w:asciiTheme="minorHAnsi" w:cstheme="minorHAnsi" w:hAnsiTheme="minorHAnsi"/>
-          <w:color w:val="000000"/>
-          <w:lang w:val="en-US"/>
-        </w:rPr>
-      </w:pPr>
-      <w:r>
-        <w:rPr>
-          <w:rFonts w:cs="Calibri" w:ascii="Calibri" w:hAnsi="Calibri" w:asciiTheme="minorHAnsi" w:cstheme="minorHAnsi" w:hAnsiTheme="minorHAnsi"/>
-          <w:color w:val="000000"/>
-          <w:lang w:val="en-US"/>
-        </w:rPr>
-        <w:t xml:space="preserve">            </w:t>
-      </w:r>
-      <w:r>
-        <w:rPr>
-          <w:rFonts w:cs="Calibri" w:ascii="Calibri" w:hAnsi="Calibri" w:asciiTheme="minorHAnsi" w:cstheme="minorHAnsi" w:hAnsiTheme="minorHAnsi"/>
-          <w:color w:val="A31515"/>
-          <w:lang w:val="en-US"/>
-        </w:rPr>
-        <w:t>"description"</w:t>
-      </w:r>
-      <w:r>
-        <w:rPr>
-          <w:rFonts w:cs="Calibri" w:ascii="Calibri" w:hAnsi="Calibri" w:asciiTheme="minorHAnsi" w:cstheme="minorHAnsi" w:hAnsiTheme="minorHAnsi"/>
-          <w:color w:val="000000"/>
-          <w:lang w:val="en-US"/>
-        </w:rPr>
-        <w:t xml:space="preserve">: </w:t>
-      </w:r>
-      <w:r>
-        <w:rPr>
-          <w:rFonts w:cs="Calibri" w:ascii="Calibri" w:hAnsi="Calibri" w:asciiTheme="minorHAnsi" w:cstheme="minorHAnsi" w:hAnsiTheme="minorHAnsi"/>
-          <w:color w:val="0451A5"/>
-          <w:lang w:val="en-US"/>
-        </w:rPr>
-        <w:t>"Landing9"</w:t>
-      </w:r>
-    </w:p>
-    <w:p>
-      <w:pPr>
-        <w:pStyle w:val="Normal"/>
-        <w:shd w:val="clear" w:color="auto" w:fill="FFFFFE"/>
-        <w:spacing w:lineRule="atLeast" w:line="270"/>
-        <w:ind w:left="1776" w:hanging="0"/>
-        <w:rPr>
-          <w:rFonts w:ascii="Calibri" w:hAnsi="Calibri" w:cs="Calibri" w:asciiTheme="minorHAnsi" w:cstheme="minorHAnsi" w:hAnsiTheme="minorHAnsi"/>
-          <w:color w:val="000000"/>
-        </w:rPr>
-      </w:pPr>
-      <w:r>
-        <w:rPr>
-          <w:rFonts w:cs="Calibri" w:ascii="Calibri" w:hAnsi="Calibri" w:asciiTheme="minorHAnsi" w:cstheme="minorHAnsi" w:hAnsiTheme="minorHAnsi"/>
-          <w:color w:val="000000"/>
-          <w:lang w:val="en-US"/>
-        </w:rPr>
-        <w:t xml:space="preserve">        </w:t>
-      </w:r>
-      <w:r>
-        <w:rPr>
-          <w:rFonts w:cs="Calibri" w:ascii="Calibri" w:hAnsi="Calibri" w:asciiTheme="minorHAnsi" w:cstheme="minorHAnsi" w:hAnsiTheme="minorHAnsi"/>
-          <w:color w:val="000000"/>
+          <w:highlight w:val="yellow"/>
+        </w:rPr>
+        <w:t>"Los archivos sólo pueden ser doc,pdf,docx,txt,zip,jpeg,png,bmp,xls,xlsx,mov,qt,mp4,mp3,m4a"</w:t>
+      </w:r>
+    </w:p>
+    <w:p>
+      <w:pPr>
+        <w:pStyle w:val="Normal"/>
+        <w:ind w:left="2124" w:hanging="0"/>
+        <w:rPr>
+          <w:rFonts w:ascii="Calibri" w:hAnsi="Calibri" w:cs="Calibri" w:asciiTheme="minorHAnsi" w:cstheme="minorHAnsi" w:hAnsiTheme="minorHAnsi"/>
+          <w:color w:val="505050"/>
+          <w:highlight w:val="white"/>
+          <w:lang w:val="es-ES"/>
+        </w:rPr>
+      </w:pPr>
+      <w:r>
+        <w:rPr>
+          <w:rFonts w:ascii="IBMPlexMono, monospace, ;Droid Sans Fallback;', ;Droid Sans Mono;, ;monospace;, monospace, ;Droid Sans Fallback;;font-weight: normal;font-size: 12px;line-height: 18px;white-space: pre;" w:hAnsi="IBMPlexMono, monospace, ;Droid Sans Fallback;', ;Droid Sans Mono;, ;monospace;, monospace, ;Droid Sans Fallback;;font-weight: normal;font-size: 12px;line-height: 18px;white-space: pre;"/>
+          <w:color w:val="000000"/>
+          <w:highlight w:val="yellow"/>
         </w:rPr>
         <w:t>}</w:t>
       </w:r>
@@ -11546,25 +11941,19 @@
     <w:p>
       <w:pPr>
         <w:pStyle w:val="Normal"/>
-        <w:shd w:val="clear" w:color="auto" w:fill="FFFFFE"/>
-        <w:spacing w:lineRule="atLeast" w:line="270"/>
-        <w:ind w:left="1776" w:hanging="0"/>
-        <w:rPr>
-          <w:rFonts w:ascii="Calibri" w:hAnsi="Calibri" w:cs="Calibri" w:asciiTheme="minorHAnsi" w:cstheme="minorHAnsi" w:hAnsiTheme="minorHAnsi"/>
-          <w:color w:val="000000"/>
-        </w:rPr>
-      </w:pPr>
-      <w:r>
-        <w:rPr>
-          <w:rFonts w:cs="Calibri" w:ascii="Calibri" w:hAnsi="Calibri" w:asciiTheme="minorHAnsi" w:cstheme="minorHAnsi" w:hAnsiTheme="minorHAnsi"/>
-          <w:color w:val="000000"/>
-        </w:rPr>
-        <w:t xml:space="preserve">    </w:t>
-      </w:r>
-      <w:r>
-        <w:rPr>
-          <w:rFonts w:cs="Calibri" w:ascii="Calibri" w:hAnsi="Calibri" w:asciiTheme="minorHAnsi" w:cstheme="minorHAnsi" w:hAnsiTheme="minorHAnsi"/>
-          <w:color w:val="000000"/>
+        <w:ind w:left="2124" w:hanging="0"/>
+        <w:rPr>
+          <w:rFonts w:ascii="Calibri" w:hAnsi="Calibri" w:cs="Calibri" w:asciiTheme="minorHAnsi" w:cstheme="minorHAnsi" w:hAnsiTheme="minorHAnsi"/>
+          <w:color w:val="505050"/>
+          <w:highlight w:val="white"/>
+          <w:lang w:val="es-ES"/>
+        </w:rPr>
+      </w:pPr>
+      <w:r>
+        <w:rPr>
+          <w:rFonts w:ascii="IBMPlexMono, monospace, ;Droid Sans Fallback;', ;Droid Sans Mono;, ;monospace;, monospace, ;Droid Sans Fallback;;font-weight: normal;font-size: 12px;line-height: 18px;white-space: pre;" w:hAnsi="IBMPlexMono, monospace, ;Droid Sans Fallback;', ;Droid Sans Mono;, ;monospace;, monospace, ;Droid Sans Fallback;;font-weight: normal;font-size: 12px;line-height: 18px;white-space: pre;"/>
+          <w:color w:val="000000"/>
+          <w:highlight w:val="yellow"/>
         </w:rPr>
         <w:t>]</w:t>
       </w:r>
@@ -11572,18 +11961,33 @@
     <w:p>
       <w:pPr>
         <w:pStyle w:val="Normal"/>
-        <w:shd w:val="clear" w:color="auto" w:fill="FFFFFE"/>
-        <w:spacing w:lineRule="atLeast" w:line="270"/>
-        <w:ind w:left="1776" w:hanging="0"/>
-        <w:rPr>
-          <w:rFonts w:ascii="Calibri" w:hAnsi="Calibri" w:cs="Calibri" w:asciiTheme="minorHAnsi" w:cstheme="minorHAnsi" w:hAnsiTheme="minorHAnsi"/>
-          <w:color w:val="000000"/>
-        </w:rPr>
-      </w:pPr>
-      <w:r>
-        <w:rPr>
-          <w:rFonts w:cs="Calibri" w:ascii="Calibri" w:hAnsi="Calibri" w:asciiTheme="minorHAnsi" w:cstheme="minorHAnsi" w:hAnsiTheme="minorHAnsi"/>
-          <w:color w:val="000000"/>
+        <w:widowControl/>
+        <w:suppressAutoHyphens w:val="false"/>
+        <w:bidi w:val="0"/>
+        <w:spacing w:before="0" w:after="0"/>
+        <w:ind w:left="680" w:right="-340" w:hanging="0"/>
+        <w:jc w:val="left"/>
+        <w:rPr>
+          <w:rFonts w:ascii="Calibri" w:hAnsi="Calibri" w:cs="Calibri" w:asciiTheme="minorHAnsi" w:cstheme="minorHAnsi" w:hAnsiTheme="minorHAnsi"/>
+          <w:color w:val="505050"/>
+          <w:highlight w:val="white"/>
+          <w:lang w:val="es-ES"/>
+        </w:rPr>
+      </w:pPr>
+      <w:r>
+        <w:rPr>
+          <w:rFonts w:ascii="IBMPlexMono, monospace, ;Droid Sans Fallback;', ;Droid Sans Mono;, ;monospace;, monospace, ;Droid Sans Fallback;;font-weight: normal;font-size: 12px;line-height: 18px;white-space: pre;" w:hAnsi="IBMPlexMono, monospace, ;Droid Sans Fallback;', ;Droid Sans Mono;, ;monospace;, monospace, ;Droid Sans Fallback;;font-weight: normal;font-size: 12px;line-height: 18px;white-space: pre;"/>
+          <w:color w:val="000000"/>
+          <w:highlight w:val="yellow"/>
+        </w:rPr>
+        <w:tab/>
+        <w:t xml:space="preserve">      </w:t>
+      </w:r>
+      <w:r>
+        <w:rPr>
+          <w:rFonts w:ascii="IBMPlexMono, monospace, ;Droid Sans Fallback;', ;Droid Sans Mono;, ;monospace;, monospace, ;Droid Sans Fallback;;font-weight: normal;font-size: 12px;line-height: 18px;white-space: pre;" w:hAnsi="IBMPlexMono, monospace, ;Droid Sans Fallback;', ;Droid Sans Mono;, ;monospace;, monospace, ;Droid Sans Fallback;;font-weight: normal;font-size: 12px;line-height: 18px;white-space: pre;"/>
+          <w:color w:val="000000"/>
+          <w:highlight w:val="yellow"/>
         </w:rPr>
         <w:t>}</w:t>
       </w:r>
@@ -13295,7 +13699,7 @@
         <w:docPartGallery w:val="Page Numbers (Bottom of Page)"/>
         <w:docPartUnique w:val="true"/>
       </w:docPartObj>
-      <w:id w:val="1915313499"/>
+      <w:id w:val="2026896728"/>
     </w:sdtPr>
     <w:sdtContent>
       <w:p>
@@ -13328,7 +13732,7 @@
           <w:rPr>
             <w:rStyle w:val="Pagenumber"/>
           </w:rPr>
-          <w:t>10</w:t>
+          <w:t>11</w:t>
         </w:r>
         <w:r>
           <w:rPr>

</xml_diff>